<commit_message>
Update Forum Stappenplan v0.3
Updated Forum Stappenplan
Finishing touches
</commit_message>
<xml_diff>
--- a/Forum Stappenplan.docx
+++ b/Forum Stappenplan.docx
@@ -1238,11 +1238,48 @@
     </w:p>
     <w:p>
       <w:pPr>
+        <w:pStyle w:val="Lijstalinea"/>
+        <w:numPr>
+          <w:ilvl w:val="0"/>
+          <w:numId w:val="2"/>
+        </w:numPr>
         <w:jc w:val="both"/>
         <w:rPr>
           <w:b/>
         </w:rPr>
       </w:pPr>
+      <w:r>
+        <w:rPr>
+          <w:b/>
+        </w:rPr>
+        <w:t>Een manier van hosting (</w:t>
+      </w:r>
+      <w:proofErr w:type="spellStart"/>
+      <w:r>
+        <w:rPr>
+          <w:b/>
+        </w:rPr>
+        <w:t>Azure</w:t>
+      </w:r>
+      <w:proofErr w:type="spellEnd"/>
+      <w:r>
+        <w:rPr>
+          <w:b/>
+        </w:rPr>
+        <w:t xml:space="preserve">) en een manier van </w:t>
+      </w:r>
+      <w:r>
+        <w:rPr>
+          <w:b/>
+        </w:rPr>
+        <w:t>onderhouden</w:t>
+      </w:r>
+      <w:r>
+        <w:rPr>
+          <w:b/>
+        </w:rPr>
+        <w:t xml:space="preserve"> (Wordpress)</w:t>
+      </w:r>
     </w:p>
     <w:p>
       <w:pPr>
@@ -1251,6 +1288,14 @@
           <w:b/>
         </w:rPr>
       </w:pPr>
+    </w:p>
+    <w:p>
+      <w:pPr>
+        <w:jc w:val="both"/>
+        <w:rPr>
+          <w:b/>
+        </w:rPr>
+      </w:pPr>
       <w:r>
         <w:rPr>
           <w:b/>
@@ -1320,34 +1365,54 @@
         <w:t>op logische wijze het forum te realiseren.</w:t>
       </w:r>
       <w:r>
-        <w:t xml:space="preserve"> Ik wil vóór 1 Februari 2019 het forum grotendeels klaar hebben met minstens de must haves en de </w:t>
+        <w:t xml:space="preserve"> Ik wil vóór 1 Februari 2019 het forum grotendeels klaar hebben met minstens de must haves en de should haves. </w:t>
+      </w:r>
+    </w:p>
+    <w:p>
+      <w:pPr>
+        <w:jc w:val="both"/>
+      </w:pPr>
+    </w:p>
+    <w:p>
+      <w:pPr>
+        <w:jc w:val="both"/>
+        <w:rPr>
+          <w:b/>
+        </w:rPr>
+      </w:pPr>
+      <w:r>
+        <w:rPr>
+          <w:b/>
+        </w:rPr>
+        <w:t>Waar gaat het forum op draaien:</w:t>
+      </w:r>
+    </w:p>
+    <w:p>
+      <w:pPr>
+        <w:jc w:val="both"/>
+      </w:pPr>
+      <w:r>
+        <w:t xml:space="preserve">Het forum zal gehost worden doormiddel van </w:t>
       </w:r>
       <w:proofErr w:type="spellStart"/>
       <w:r>
-        <w:t>should</w:t>
+        <w:rPr>
+          <w:b/>
+        </w:rPr>
+        <w:t>Azure</w:t>
       </w:r>
       <w:proofErr w:type="spellEnd"/>
       <w:r>
-        <w:t xml:space="preserve"> haves. </w:t>
-      </w:r>
-    </w:p>
-    <w:p>
-      <w:pPr>
-        <w:jc w:val="both"/>
-      </w:pPr>
-    </w:p>
-    <w:p>
-      <w:pPr>
-        <w:jc w:val="both"/>
-        <w:rPr>
-          <w:b/>
-        </w:rPr>
-      </w:pPr>
-      <w:r>
-        <w:rPr>
-          <w:b/>
-        </w:rPr>
-        <w:t>Waar gaat het forum op draaien:</w:t>
+        <w:t xml:space="preserve">, en zal onderhouden worden doormiddel van </w:t>
+      </w:r>
+      <w:r>
+        <w:rPr>
+          <w:b/>
+        </w:rPr>
+        <w:t>Wordpress</w:t>
+      </w:r>
+      <w:r>
+        <w:t>.</w:t>
       </w:r>
     </w:p>
     <w:p>
@@ -1681,7 +1746,19 @@
         <w:rPr>
           <w:b/>
         </w:rPr>
-        <w:t>Een archief waar informatie</w:t>
+        <w:t xml:space="preserve">Een </w:t>
+      </w:r>
+      <w:r>
+        <w:rPr>
+          <w:b/>
+        </w:rPr>
+        <w:t>CMS</w:t>
+      </w:r>
+      <w:r>
+        <w:rPr>
+          <w:b/>
+        </w:rPr>
+        <w:t xml:space="preserve"> waar informatie</w:t>
       </w:r>
       <w:r>
         <w:rPr>
@@ -1705,7 +1782,7 @@
         <w:rPr>
           <w:b/>
         </w:rPr>
-        <w:t>.</w:t>
+        <w:t xml:space="preserve"> (Wordpress)</w:t>
       </w:r>
       <w:r>
         <w:rPr>
@@ -1738,19 +1815,29 @@
         </w:rPr>
         <w:t xml:space="preserve">, doormiddel van een </w:t>
       </w:r>
-      <w:proofErr w:type="spellStart"/>
-      <w:r>
-        <w:rPr>
-          <w:b/>
-        </w:rPr>
-        <w:t>messenger</w:t>
-      </w:r>
-      <w:proofErr w:type="spellEnd"/>
-      <w:r>
-        <w:rPr>
-          <w:b/>
-        </w:rPr>
-        <w:t>.</w:t>
+      <w:r>
+        <w:rPr>
+          <w:b/>
+        </w:rPr>
+        <w:t>Messenger</w:t>
+      </w:r>
+      <w:r>
+        <w:rPr>
+          <w:b/>
+        </w:rPr>
+        <w:t xml:space="preserve"> die </w:t>
+      </w:r>
+      <w:r>
+        <w:rPr>
+          <w:b/>
+        </w:rPr>
+        <w:t>geïmplementeerd</w:t>
+      </w:r>
+      <w:r>
+        <w:rPr>
+          <w:b/>
+        </w:rPr>
+        <w:t xml:space="preserve"> is in het forum.</w:t>
       </w:r>
     </w:p>
     <w:p>
@@ -1796,14 +1883,12 @@
         </w:rPr>
         <w:t xml:space="preserve">Software </w:t>
       </w:r>
-      <w:proofErr w:type="spellStart"/>
-      <w:r>
-        <w:rPr>
-          <w:b/>
-        </w:rPr>
-        <w:t>compabiliteit</w:t>
-      </w:r>
-      <w:proofErr w:type="spellEnd"/>
+      <w:r>
+        <w:rPr>
+          <w:b/>
+        </w:rPr>
+        <w:t>comptabiliteit</w:t>
+      </w:r>
       <w:r>
         <w:rPr>
           <w:b/>
@@ -1818,22 +1903,15 @@
           <w:ilvl w:val="0"/>
           <w:numId w:val="4"/>
         </w:numPr>
-        <w:jc w:val="both"/>
-        <w:rPr>
-          <w:b/>
-        </w:rPr>
-      </w:pPr>
-      <w:r>
-        <w:rPr>
-          <w:b/>
-        </w:rPr>
-        <w:t>Een zoekfunctie om zo snel een specifiek</w:t>
-      </w:r>
-      <w:r>
-        <w:rPr>
-          <w:b/>
-        </w:rPr>
-        <w:t>e uitleg te vinden</w:t>
+        <w:rPr>
+          <w:b/>
+        </w:rPr>
+      </w:pPr>
+      <w:r>
+        <w:rPr>
+          <w:b/>
+        </w:rPr>
+        <w:t>Een zoekfunctie die niet alleen naar de titel, categorie of tags kijkt, maar ook naar de index van de content die binnen de discussies valt. om zo snel specifieke uitleg te vinden</w:t>
       </w:r>
     </w:p>
     <w:p>
@@ -1915,22 +1993,620 @@
         <w:rPr>
           <w:i/>
         </w:rPr>
-        <w:t xml:space="preserve">gesorteerd op de </w:t>
-      </w:r>
-      <w:proofErr w:type="spellStart"/>
-      <w:r>
-        <w:rPr>
+        <w:t>gesorteerd op de MoSCoW methode.</w:t>
+      </w:r>
+    </w:p>
+    <w:p>
+      <w:pPr>
+        <w:rPr>
+          <w:b/>
+        </w:rPr>
+      </w:pPr>
+      <w:r>
+        <w:rPr>
+          <w:b/>
+          <w:u w:val="single"/>
+        </w:rPr>
+        <w:t>Must have</w:t>
+      </w:r>
+      <w:r>
+        <w:rPr>
+          <w:b/>
+        </w:rPr>
+        <w:t>:</w:t>
+      </w:r>
+    </w:p>
+    <w:p>
+      <w:pPr>
+        <w:pStyle w:val="Lijstalinea"/>
+        <w:numPr>
+          <w:ilvl w:val="0"/>
+          <w:numId w:val="9"/>
+        </w:numPr>
+        <w:rPr>
+          <w:b/>
+        </w:rPr>
+      </w:pPr>
+      <w:r>
+        <w:rPr>
+          <w:b/>
+        </w:rPr>
+        <w:t>Informatie van het forum moet onderhoudelijk zijn</w:t>
+      </w:r>
+      <w:r>
+        <w:rPr>
+          <w:b/>
+        </w:rPr>
+        <w:t>, dit gebeurt met een dashboard op het forum.</w:t>
+      </w:r>
+    </w:p>
+    <w:p>
+      <w:pPr>
+        <w:pStyle w:val="Lijstalinea"/>
+        <w:numPr>
+          <w:ilvl w:val="0"/>
+          <w:numId w:val="9"/>
+        </w:numPr>
+        <w:rPr>
+          <w:b/>
+        </w:rPr>
+      </w:pPr>
+      <w:r>
+        <w:rPr>
+          <w:b/>
+        </w:rPr>
+        <w:t>Informatie binnen het forum archiveren</w:t>
+      </w:r>
+      <w:r>
+        <w:rPr>
+          <w:b/>
+        </w:rPr>
+        <w:t>. (Klanten informatie, Wiki informatie, etc)</w:t>
+      </w:r>
+      <w:r>
+        <w:rPr>
+          <w:b/>
+        </w:rPr>
+        <w:t xml:space="preserve">, dit zal gebeuren doormiddel van </w:t>
+      </w:r>
+      <w:r>
+        <w:rPr>
+          <w:b/>
+        </w:rPr>
+        <w:t>een CMS systeem</w:t>
+      </w:r>
+      <w:r>
+        <w:rPr>
+          <w:b/>
+        </w:rPr>
+        <w:t xml:space="preserve"> (Wordpress)</w:t>
+      </w:r>
+      <w:r>
+        <w:rPr>
+          <w:b/>
+        </w:rPr>
+        <w:t>.</w:t>
+      </w:r>
+    </w:p>
+    <w:p>
+      <w:pPr>
+        <w:pStyle w:val="Lijstalinea"/>
+        <w:numPr>
+          <w:ilvl w:val="0"/>
+          <w:numId w:val="9"/>
+        </w:numPr>
+        <w:rPr>
+          <w:b/>
+        </w:rPr>
+      </w:pPr>
+      <w:r>
+        <w:rPr>
+          <w:b/>
+        </w:rPr>
+        <w:t>De optie om t</w:t>
+      </w:r>
+      <w:r>
+        <w:rPr>
+          <w:b/>
+        </w:rPr>
+        <w:t xml:space="preserve">opics </w:t>
+      </w:r>
+      <w:r>
+        <w:rPr>
+          <w:b/>
+        </w:rPr>
+        <w:t xml:space="preserve">te </w:t>
+      </w:r>
+      <w:r>
+        <w:rPr>
+          <w:b/>
+        </w:rPr>
+        <w:t>kunnen aanmaken</w:t>
+      </w:r>
+      <w:r>
+        <w:rPr>
+          <w:b/>
+        </w:rPr>
+        <w:t>, aanpassen en verwijderen.</w:t>
+      </w:r>
+    </w:p>
+    <w:p>
+      <w:pPr>
+        <w:pStyle w:val="Lijstalinea"/>
+        <w:numPr>
+          <w:ilvl w:val="0"/>
+          <w:numId w:val="9"/>
+        </w:numPr>
+        <w:jc w:val="both"/>
+        <w:rPr>
+          <w:b/>
+        </w:rPr>
+      </w:pPr>
+      <w:r>
+        <w:rPr>
+          <w:b/>
+        </w:rPr>
+        <w:t>Een logisch opgestelde indeling van het forum.</w:t>
+      </w:r>
+    </w:p>
+    <w:p>
+      <w:pPr>
+        <w:pStyle w:val="Lijstalinea"/>
+        <w:numPr>
+          <w:ilvl w:val="0"/>
+          <w:numId w:val="9"/>
+        </w:numPr>
+        <w:jc w:val="both"/>
+        <w:rPr>
+          <w:b/>
+        </w:rPr>
+      </w:pPr>
+      <w:r>
+        <w:rPr>
+          <w:b/>
+        </w:rPr>
+        <w:t xml:space="preserve">Software </w:t>
+      </w:r>
+      <w:r>
+        <w:rPr>
+          <w:b/>
+        </w:rPr>
+        <w:t>comptabiliteit</w:t>
+      </w:r>
+      <w:r>
+        <w:rPr>
+          <w:b/>
+        </w:rPr>
+        <w:t>, zodat het op meerdere systemen gehost kan worden (Linux, Windows)</w:t>
+      </w:r>
+      <w:r>
+        <w:rPr>
+          <w:b/>
+        </w:rPr>
+        <w:t xml:space="preserve">, </w:t>
+      </w:r>
+      <w:r>
+        <w:rPr>
+          <w:b/>
+        </w:rPr>
+        <w:t>platformen (smartphone, tablet)</w:t>
+      </w:r>
+      <w:r>
+        <w:rPr>
+          <w:b/>
+        </w:rPr>
+        <w:t xml:space="preserve"> en browsers (Google Chrome, Firefox, Internet Explorer)</w:t>
+      </w:r>
+    </w:p>
+    <w:p>
+      <w:pPr>
+        <w:pStyle w:val="Lijstalinea"/>
+        <w:jc w:val="both"/>
+        <w:rPr>
+          <w:b/>
+        </w:rPr>
+      </w:pPr>
+    </w:p>
+    <w:p>
+      <w:pPr>
+        <w:rPr>
+          <w:b/>
+        </w:rPr>
+      </w:pPr>
+      <w:r>
+        <w:rPr>
+          <w:b/>
+          <w:u w:val="single"/>
+        </w:rPr>
+        <w:t>Should have</w:t>
+      </w:r>
+      <w:r>
+        <w:rPr>
+          <w:b/>
+        </w:rPr>
+        <w:t>:</w:t>
+      </w:r>
+    </w:p>
+    <w:p>
+      <w:pPr>
+        <w:pStyle w:val="Lijstalinea"/>
+        <w:numPr>
+          <w:ilvl w:val="0"/>
+          <w:numId w:val="11"/>
+        </w:numPr>
+        <w:rPr>
+          <w:b/>
+        </w:rPr>
+      </w:pPr>
+      <w:r>
+        <w:rPr>
+          <w:b/>
+        </w:rPr>
+        <w:t>Gegevens van de klant, om te weten met welke klant je u</w:t>
+      </w:r>
+      <w:r>
+        <w:rPr>
+          <w:b/>
+        </w:rPr>
+        <w:t xml:space="preserve"> te maken hebt</w:t>
+      </w:r>
+      <w:r>
+        <w:rPr>
+          <w:b/>
+        </w:rPr>
+        <w:t>.</w:t>
+      </w:r>
+    </w:p>
+    <w:p>
+      <w:pPr>
+        <w:pStyle w:val="Lijstalinea"/>
+        <w:numPr>
+          <w:ilvl w:val="0"/>
+          <w:numId w:val="11"/>
+        </w:numPr>
+        <w:rPr>
+          <w:rFonts w:cstheme="minorHAnsi"/>
+          <w:b/>
+        </w:rPr>
+      </w:pPr>
+      <w:r>
+        <w:rPr>
+          <w:rFonts w:eastAsia="Arial Unicode MS" w:cstheme="minorHAnsi"/>
+          <w:b/>
+        </w:rPr>
+        <w:t xml:space="preserve">Gebruikers accounts kunnen </w:t>
+      </w:r>
+      <w:r>
+        <w:rPr>
+          <w:rFonts w:eastAsia="Arial Unicode MS" w:cstheme="minorHAnsi"/>
+          <w:b/>
+        </w:rPr>
+        <w:t>verifiëren</w:t>
+      </w:r>
+      <w:r>
+        <w:rPr>
+          <w:rFonts w:eastAsia="Arial Unicode MS" w:cstheme="minorHAnsi"/>
+          <w:b/>
+        </w:rPr>
+        <w:t xml:space="preserve"> via de email. Om ervoor te zorgen dat de informatie die is ingevoerd door de gebruiker correct is.</w:t>
+      </w:r>
+    </w:p>
+    <w:p>
+      <w:pPr>
+        <w:pStyle w:val="Lijstalinea"/>
+        <w:numPr>
+          <w:ilvl w:val="0"/>
+          <w:numId w:val="11"/>
+        </w:numPr>
+        <w:jc w:val="both"/>
+        <w:rPr>
+          <w:b/>
+        </w:rPr>
+      </w:pPr>
+      <w:r>
+        <w:rPr>
+          <w:b/>
+        </w:rPr>
+        <w:t>Een overzichtelijke startpagina met minimalistische menu opties.</w:t>
+      </w:r>
+    </w:p>
+    <w:p>
+      <w:pPr>
+        <w:pStyle w:val="Lijstalinea"/>
+        <w:numPr>
+          <w:ilvl w:val="0"/>
+          <w:numId w:val="11"/>
+        </w:numPr>
+        <w:jc w:val="both"/>
+        <w:rPr>
+          <w:b/>
+        </w:rPr>
+      </w:pPr>
+      <w:r>
+        <w:rPr>
+          <w:b/>
+        </w:rPr>
+        <w:t>Nazca-I huisstijl en kleurenpalette</w:t>
+      </w:r>
+    </w:p>
+    <w:p>
+      <w:pPr>
+        <w:pStyle w:val="Lijstalinea"/>
+        <w:numPr>
+          <w:ilvl w:val="0"/>
+          <w:numId w:val="11"/>
+        </w:numPr>
+        <w:jc w:val="both"/>
+        <w:rPr>
+          <w:b/>
+        </w:rPr>
+      </w:pPr>
+      <w:r>
+        <w:rPr>
+          <w:b/>
+        </w:rPr>
+        <w:t>Gebruikers de mogelijkheid geven om vragen te stellen op het forum, hierbij moeten gebruikers wel inloggen met hun email zodat misbruik op het forum grotendeels voorkomen kan worden.</w:t>
+      </w:r>
+    </w:p>
+    <w:p>
+      <w:pPr>
+        <w:pStyle w:val="Lijstalinea"/>
+        <w:numPr>
+          <w:ilvl w:val="0"/>
+          <w:numId w:val="11"/>
+        </w:numPr>
+        <w:jc w:val="both"/>
+        <w:rPr>
+          <w:b/>
+        </w:rPr>
+      </w:pPr>
+      <w:r>
+        <w:rPr>
+          <w:b/>
+        </w:rPr>
+        <w:t xml:space="preserve">Relevante informatie kunnen verbinden aan topics doormiddel van </w:t>
+      </w:r>
+      <w:r>
+        <w:rPr>
+          <w:b/>
+        </w:rPr>
+        <w:t>clickbare links (tags)</w:t>
+      </w:r>
+      <w:r>
+        <w:rPr>
+          <w:b/>
+        </w:rPr>
+        <w:t>.</w:t>
+      </w:r>
+    </w:p>
+    <w:p>
+      <w:pPr>
+        <w:pStyle w:val="Lijstalinea"/>
+        <w:numPr>
+          <w:ilvl w:val="0"/>
+          <w:numId w:val="11"/>
+        </w:numPr>
+        <w:jc w:val="both"/>
+        <w:rPr>
+          <w:b/>
+        </w:rPr>
+      </w:pPr>
+      <w:r>
+        <w:rPr>
+          <w:b/>
+        </w:rPr>
+        <w:t>Een zoekfunctie</w:t>
+      </w:r>
+      <w:r>
+        <w:rPr>
+          <w:b/>
+        </w:rPr>
+        <w:t xml:space="preserve"> die niet alleen naar de titel, categorie of tags kijkt, maar ook naar de index van de content die binnen de discussies valt.</w:t>
+      </w:r>
+      <w:r>
+        <w:rPr>
+          <w:b/>
+        </w:rPr>
+        <w:t xml:space="preserve"> om zo snel specifieke uitleg te vinden</w:t>
+      </w:r>
+    </w:p>
+    <w:p>
+      <w:pPr>
+        <w:pStyle w:val="Lijstalinea"/>
+        <w:numPr>
+          <w:ilvl w:val="0"/>
+          <w:numId w:val="11"/>
+        </w:numPr>
+        <w:jc w:val="both"/>
+        <w:rPr>
+          <w:b/>
+        </w:rPr>
+      </w:pPr>
+      <w:r>
+        <w:rPr>
+          <w:b/>
+        </w:rPr>
+        <w:t>Informatie zoals oplossingen die door de klant akkoord zijn gesteld als eigen topic</w:t>
+      </w:r>
+      <w:r>
+        <w:rPr>
+          <w:b/>
+        </w:rPr>
+        <w:t xml:space="preserve"> te</w:t>
+      </w:r>
+      <w:r>
+        <w:rPr>
+          <w:b/>
+        </w:rPr>
+        <w:t xml:space="preserve"> kunnen instellen, zodat klanten die dit probleem tegenkomen daar gebruik van kunnen maken.</w:t>
+      </w:r>
+    </w:p>
+    <w:p>
+      <w:pPr>
+        <w:pStyle w:val="Lijstalinea"/>
+        <w:rPr>
+          <w:rFonts w:cstheme="minorHAnsi"/>
+          <w:b/>
+        </w:rPr>
+      </w:pPr>
+    </w:p>
+    <w:p>
+      <w:pPr>
+        <w:rPr>
+          <w:b/>
+        </w:rPr>
+      </w:pPr>
+      <w:r>
+        <w:rPr>
+          <w:b/>
+          <w:u w:val="single"/>
+        </w:rPr>
+        <w:t>Could have</w:t>
+      </w:r>
+      <w:r>
+        <w:rPr>
+          <w:b/>
+        </w:rPr>
+        <w:t>:</w:t>
+      </w:r>
+    </w:p>
+    <w:p>
+      <w:pPr>
+        <w:pStyle w:val="Lijstalinea"/>
+        <w:numPr>
+          <w:ilvl w:val="0"/>
+          <w:numId w:val="10"/>
+        </w:numPr>
+        <w:rPr>
+          <w:b/>
+        </w:rPr>
+      </w:pPr>
+      <w:r>
+        <w:rPr>
+          <w:b/>
+        </w:rPr>
+        <w:t>Een vraag die verholpen is als *Verholpen* in te kunnen stellen en te weergeven</w:t>
+      </w:r>
+    </w:p>
+    <w:p>
+      <w:pPr>
+        <w:pStyle w:val="Lijstalinea"/>
+        <w:numPr>
+          <w:ilvl w:val="0"/>
+          <w:numId w:val="10"/>
+        </w:numPr>
+        <w:rPr>
+          <w:b/>
+        </w:rPr>
+      </w:pPr>
+      <w:r>
+        <w:rPr>
+          <w:b/>
+        </w:rPr>
+        <w:t>Gebruikers kunnen extra informatie aan hun profiel toevoegen (Hun bedrijf</w:t>
+      </w:r>
+      <w:r>
+        <w:rPr>
+          <w:b/>
+        </w:rPr>
+        <w:t>s</w:t>
+      </w:r>
+      <w:r>
+        <w:rPr>
+          <w:b/>
+        </w:rPr>
+        <w:t>naam, functie, etc)</w:t>
+      </w:r>
+    </w:p>
+    <w:p>
+      <w:pPr>
+        <w:pStyle w:val="Lijstalinea"/>
+        <w:numPr>
+          <w:ilvl w:val="0"/>
+          <w:numId w:val="10"/>
+        </w:numPr>
+        <w:rPr>
+          <w:rFonts w:eastAsia="Arial Unicode MS" w:cstheme="minorHAnsi"/>
+          <w:b/>
+        </w:rPr>
+      </w:pPr>
+      <w:r>
+        <w:rPr>
+          <w:rFonts w:eastAsia="Arial Unicode MS" w:cstheme="minorHAnsi"/>
+          <w:b/>
+        </w:rPr>
+        <w:t xml:space="preserve">Kunnen abonneren op een thread zodat </w:t>
+      </w:r>
+      <w:r>
+        <w:rPr>
+          <w:rFonts w:eastAsia="Arial Unicode MS" w:cstheme="minorHAnsi"/>
+          <w:b/>
+        </w:rPr>
+        <w:t>de gebruiker</w:t>
+      </w:r>
+      <w:r>
+        <w:rPr>
+          <w:rFonts w:eastAsia="Arial Unicode MS" w:cstheme="minorHAnsi"/>
+          <w:b/>
+        </w:rPr>
+        <w:t>; naarmate er een reactie op wordt geplaatst, gelijk genotificeerd wordt.</w:t>
+      </w:r>
+    </w:p>
+    <w:p>
+      <w:pPr>
+        <w:pStyle w:val="Lijstalinea"/>
+        <w:ind w:left="1080"/>
+        <w:rPr>
+          <w:rFonts w:eastAsia="Arial Unicode MS" w:cstheme="minorHAnsi"/>
+          <w:b/>
           <w:i/>
         </w:rPr>
-        <w:t>MoSCoW</w:t>
-      </w:r>
-      <w:proofErr w:type="spellEnd"/>
-      <w:r>
-        <w:rPr>
+      </w:pPr>
+      <w:r>
+        <w:rPr>
+          <w:rFonts w:eastAsia="Arial Unicode MS" w:cstheme="minorHAnsi"/>
+          <w:b/>
           <w:i/>
         </w:rPr>
-        <w:t xml:space="preserve"> methode.</w:t>
-      </w:r>
+        <w:t>(bijvoorbeeld via email)</w:t>
+      </w:r>
+    </w:p>
+    <w:p>
+      <w:pPr>
+        <w:pStyle w:val="Lijstalinea"/>
+        <w:numPr>
+          <w:ilvl w:val="0"/>
+          <w:numId w:val="12"/>
+        </w:numPr>
+        <w:rPr>
+          <w:rFonts w:eastAsia="Arial Unicode MS" w:cstheme="minorHAnsi"/>
+          <w:b/>
+        </w:rPr>
+      </w:pPr>
+      <w:r>
+        <w:rPr>
+          <w:rFonts w:eastAsia="Arial Unicode MS" w:cstheme="minorHAnsi"/>
+          <w:b/>
+        </w:rPr>
+        <w:t>Een overzicht kunnen hebben van alle gebruikers</w:t>
+      </w:r>
+    </w:p>
+    <w:p>
+      <w:pPr>
+        <w:pStyle w:val="Lijstalinea"/>
+        <w:rPr>
+          <w:rFonts w:eastAsia="Arial Unicode MS" w:cstheme="minorHAnsi"/>
+          <w:b/>
+        </w:rPr>
+      </w:pPr>
+    </w:p>
+    <w:p>
+      <w:pPr>
+        <w:pStyle w:val="Lijstalinea"/>
+        <w:rPr>
+          <w:b/>
+        </w:rPr>
+      </w:pPr>
     </w:p>
     <w:p>
       <w:pPr>
@@ -1943,663 +2619,7 @@
           <w:b/>
           <w:u w:val="single"/>
         </w:rPr>
-        <w:t>Must have</w:t>
-      </w:r>
-      <w:r>
-        <w:rPr>
-          <w:b/>
-        </w:rPr>
-        <w:t>:</w:t>
-      </w:r>
-    </w:p>
-    <w:p>
-      <w:pPr>
-        <w:pStyle w:val="Lijstalinea"/>
-        <w:numPr>
-          <w:ilvl w:val="0"/>
-          <w:numId w:val="9"/>
-        </w:numPr>
-        <w:rPr>
-          <w:b/>
-        </w:rPr>
-      </w:pPr>
-      <w:r>
-        <w:rPr>
-          <w:b/>
-        </w:rPr>
-        <w:t xml:space="preserve">Informatie van het forum moet </w:t>
-      </w:r>
-      <w:proofErr w:type="spellStart"/>
-      <w:r>
-        <w:rPr>
-          <w:b/>
-        </w:rPr>
-        <w:t>onderhoudelijk</w:t>
-      </w:r>
-      <w:proofErr w:type="spellEnd"/>
-      <w:r>
-        <w:rPr>
-          <w:b/>
-        </w:rPr>
-        <w:t xml:space="preserve"> zijn</w:t>
-      </w:r>
-      <w:r>
-        <w:rPr>
-          <w:b/>
-        </w:rPr>
-        <w:t>, dit gebeurt onder andere met een dashboard op het forum.</w:t>
-      </w:r>
-    </w:p>
-    <w:p>
-      <w:pPr>
-        <w:pStyle w:val="Lijstalinea"/>
-        <w:numPr>
-          <w:ilvl w:val="0"/>
-          <w:numId w:val="9"/>
-        </w:numPr>
-        <w:rPr>
-          <w:b/>
-        </w:rPr>
-      </w:pPr>
-      <w:r>
-        <w:rPr>
-          <w:b/>
-        </w:rPr>
-        <w:t>Informatie binnen het forum archiveren</w:t>
-      </w:r>
-      <w:r>
-        <w:rPr>
-          <w:b/>
-        </w:rPr>
-        <w:t xml:space="preserve">. (Klanten informatie, Wiki informatie, </w:t>
-      </w:r>
-      <w:proofErr w:type="spellStart"/>
-      <w:r>
-        <w:rPr>
-          <w:b/>
-        </w:rPr>
-        <w:t>etc</w:t>
-      </w:r>
-      <w:proofErr w:type="spellEnd"/>
-      <w:r>
-        <w:rPr>
-          <w:b/>
-        </w:rPr>
-        <w:t>)</w:t>
-      </w:r>
-      <w:r>
-        <w:rPr>
-          <w:b/>
-        </w:rPr>
-        <w:t>, dit zal gebeuren doormiddel van een archief of database.</w:t>
-      </w:r>
-    </w:p>
-    <w:p>
-      <w:pPr>
-        <w:pStyle w:val="Lijstalinea"/>
-        <w:numPr>
-          <w:ilvl w:val="0"/>
-          <w:numId w:val="9"/>
-        </w:numPr>
-        <w:rPr>
-          <w:b/>
-        </w:rPr>
-      </w:pPr>
-      <w:r>
-        <w:rPr>
-          <w:b/>
-        </w:rPr>
-        <w:t>De optie om t</w:t>
-      </w:r>
-      <w:r>
-        <w:rPr>
-          <w:b/>
-        </w:rPr>
-        <w:t xml:space="preserve">opics </w:t>
-      </w:r>
-      <w:r>
-        <w:rPr>
-          <w:b/>
-        </w:rPr>
-        <w:t xml:space="preserve">te </w:t>
-      </w:r>
-      <w:r>
-        <w:rPr>
-          <w:b/>
-        </w:rPr>
-        <w:t>kunnen aanmaken</w:t>
-      </w:r>
-      <w:r>
-        <w:rPr>
-          <w:b/>
-        </w:rPr>
-        <w:t>, aanpassen en verwijderen.</w:t>
-      </w:r>
-    </w:p>
-    <w:p>
-      <w:pPr>
-        <w:pStyle w:val="Lijstalinea"/>
-        <w:numPr>
-          <w:ilvl w:val="0"/>
-          <w:numId w:val="9"/>
-        </w:numPr>
-        <w:jc w:val="both"/>
-        <w:rPr>
-          <w:b/>
-        </w:rPr>
-      </w:pPr>
-      <w:r>
-        <w:rPr>
-          <w:b/>
-        </w:rPr>
-        <w:t>Een logisch opgestelde indeling van het forum.</w:t>
-      </w:r>
-    </w:p>
-    <w:p>
-      <w:pPr>
-        <w:pStyle w:val="Lijstalinea"/>
-        <w:numPr>
-          <w:ilvl w:val="0"/>
-          <w:numId w:val="9"/>
-        </w:numPr>
-        <w:jc w:val="both"/>
-        <w:rPr>
-          <w:b/>
-        </w:rPr>
-      </w:pPr>
-      <w:r>
-        <w:rPr>
-          <w:b/>
-        </w:rPr>
-        <w:t xml:space="preserve">Software </w:t>
-      </w:r>
-      <w:proofErr w:type="spellStart"/>
-      <w:r>
-        <w:rPr>
-          <w:b/>
-        </w:rPr>
-        <w:t>compabiliteit</w:t>
-      </w:r>
-      <w:proofErr w:type="spellEnd"/>
-      <w:r>
-        <w:rPr>
-          <w:b/>
-        </w:rPr>
-        <w:t>, zodat het op meerdere systemen gehost kan worden (Linux, Windows)</w:t>
-      </w:r>
-      <w:r>
-        <w:rPr>
-          <w:b/>
-        </w:rPr>
-        <w:t xml:space="preserve">, </w:t>
-      </w:r>
-      <w:r>
-        <w:rPr>
-          <w:b/>
-        </w:rPr>
-        <w:t>platformen (smartphone, tablet)</w:t>
-      </w:r>
-      <w:r>
-        <w:rPr>
-          <w:b/>
-        </w:rPr>
-        <w:t xml:space="preserve"> en browsers (Google Chrome, Firefox, Internet Explorer)</w:t>
-      </w:r>
-    </w:p>
-    <w:p>
-      <w:pPr>
-        <w:pStyle w:val="Lijstalinea"/>
-        <w:jc w:val="both"/>
-        <w:rPr>
-          <w:b/>
-        </w:rPr>
-      </w:pPr>
-      <w:bookmarkStart w:id="3" w:name="_GoBack"/>
-      <w:bookmarkEnd w:id="3"/>
-    </w:p>
-    <w:p>
-      <w:pPr>
-        <w:rPr>
-          <w:b/>
-        </w:rPr>
-      </w:pPr>
-      <w:proofErr w:type="spellStart"/>
-      <w:r>
-        <w:rPr>
-          <w:b/>
-          <w:u w:val="single"/>
-        </w:rPr>
-        <w:t>Should</w:t>
-      </w:r>
-      <w:proofErr w:type="spellEnd"/>
-      <w:r>
-        <w:rPr>
-          <w:b/>
-          <w:u w:val="single"/>
-        </w:rPr>
-        <w:t xml:space="preserve"> have</w:t>
-      </w:r>
-      <w:r>
-        <w:rPr>
-          <w:b/>
-        </w:rPr>
-        <w:t>:</w:t>
-      </w:r>
-    </w:p>
-    <w:p>
-      <w:pPr>
-        <w:pStyle w:val="Lijstalinea"/>
-        <w:numPr>
-          <w:ilvl w:val="0"/>
-          <w:numId w:val="11"/>
-        </w:numPr>
-        <w:rPr>
-          <w:b/>
-        </w:rPr>
-      </w:pPr>
-      <w:r>
-        <w:rPr>
-          <w:b/>
-        </w:rPr>
-        <w:t>Gegevens van de klant, om te weten met welke klant je u</w:t>
-      </w:r>
-      <w:r>
-        <w:rPr>
-          <w:b/>
-        </w:rPr>
-        <w:t xml:space="preserve"> te maken hebt</w:t>
-      </w:r>
-      <w:r>
-        <w:rPr>
-          <w:b/>
-        </w:rPr>
-        <w:t>.</w:t>
-      </w:r>
-    </w:p>
-    <w:p>
-      <w:pPr>
-        <w:pStyle w:val="Lijstalinea"/>
-        <w:numPr>
-          <w:ilvl w:val="0"/>
-          <w:numId w:val="11"/>
-        </w:numPr>
-        <w:rPr>
-          <w:rFonts w:cstheme="minorHAnsi"/>
-          <w:b/>
-        </w:rPr>
-      </w:pPr>
-      <w:r>
-        <w:rPr>
-          <w:rFonts w:eastAsia="Arial Unicode MS" w:cstheme="minorHAnsi"/>
-          <w:b/>
-        </w:rPr>
-        <w:t xml:space="preserve">Gebruikers accounts kunnen </w:t>
-      </w:r>
-      <w:proofErr w:type="spellStart"/>
-      <w:r>
-        <w:rPr>
-          <w:rFonts w:eastAsia="Arial Unicode MS" w:cstheme="minorHAnsi"/>
-          <w:b/>
-        </w:rPr>
-        <w:t>verificeren</w:t>
-      </w:r>
-      <w:proofErr w:type="spellEnd"/>
-      <w:r>
-        <w:rPr>
-          <w:rFonts w:eastAsia="Arial Unicode MS" w:cstheme="minorHAnsi"/>
-          <w:b/>
-        </w:rPr>
-        <w:t xml:space="preserve"> via de email. Om ervoor te zorgen dat de informatie die is ingevoerd door de gebruiker correct is.</w:t>
-      </w:r>
-    </w:p>
-    <w:p>
-      <w:pPr>
-        <w:pStyle w:val="Lijstalinea"/>
-        <w:numPr>
-          <w:ilvl w:val="0"/>
-          <w:numId w:val="11"/>
-        </w:numPr>
-        <w:jc w:val="both"/>
-        <w:rPr>
-          <w:b/>
-        </w:rPr>
-      </w:pPr>
-      <w:r>
-        <w:rPr>
-          <w:b/>
-        </w:rPr>
-        <w:t>Een overzichtelijke startpagina met minimalistische menu opties.</w:t>
-      </w:r>
-    </w:p>
-    <w:p>
-      <w:pPr>
-        <w:pStyle w:val="Lijstalinea"/>
-        <w:numPr>
-          <w:ilvl w:val="0"/>
-          <w:numId w:val="11"/>
-        </w:numPr>
-        <w:jc w:val="both"/>
-        <w:rPr>
-          <w:b/>
-        </w:rPr>
-      </w:pPr>
-      <w:r>
-        <w:rPr>
-          <w:b/>
-        </w:rPr>
-        <w:t>Nazca-I huisstijl en kleurenpalette</w:t>
-      </w:r>
-    </w:p>
-    <w:p>
-      <w:pPr>
-        <w:pStyle w:val="Lijstalinea"/>
-        <w:numPr>
-          <w:ilvl w:val="0"/>
-          <w:numId w:val="11"/>
-        </w:numPr>
-        <w:jc w:val="both"/>
-        <w:rPr>
-          <w:b/>
-        </w:rPr>
-      </w:pPr>
-      <w:r>
-        <w:rPr>
-          <w:b/>
-        </w:rPr>
-        <w:t>Gebruikers de mogelijkheid geven om vragen te stellen op het forum, hierbij moeten gebruikers wel inloggen met hun email zodat misbruik op het forum grotendeels voorkomen kan worden.</w:t>
-      </w:r>
-    </w:p>
-    <w:p>
-      <w:pPr>
-        <w:pStyle w:val="Lijstalinea"/>
-        <w:numPr>
-          <w:ilvl w:val="0"/>
-          <w:numId w:val="11"/>
-        </w:numPr>
-        <w:jc w:val="both"/>
-        <w:rPr>
-          <w:b/>
-        </w:rPr>
-      </w:pPr>
-      <w:r>
-        <w:rPr>
-          <w:b/>
-        </w:rPr>
-        <w:t xml:space="preserve">Relevante informatie kunnen verbinden aan topics doormiddel van </w:t>
-      </w:r>
-      <w:r>
-        <w:rPr>
-          <w:b/>
-        </w:rPr>
-        <w:t>clickbare links (tags)</w:t>
-      </w:r>
-      <w:r>
-        <w:rPr>
-          <w:b/>
-        </w:rPr>
-        <w:t>.</w:t>
-      </w:r>
-    </w:p>
-    <w:p>
-      <w:pPr>
-        <w:pStyle w:val="Lijstalinea"/>
-        <w:numPr>
-          <w:ilvl w:val="0"/>
-          <w:numId w:val="11"/>
-        </w:numPr>
-        <w:jc w:val="both"/>
-        <w:rPr>
-          <w:b/>
-        </w:rPr>
-      </w:pPr>
-      <w:r>
-        <w:rPr>
-          <w:b/>
-        </w:rPr>
-        <w:t>Een zoekfunctie</w:t>
-      </w:r>
-      <w:r>
-        <w:rPr>
-          <w:b/>
-        </w:rPr>
-        <w:t xml:space="preserve"> die niet alleen naar de titel, categorie of tags kijkt, maar ook naar de index van de content die binnen de discussies valt.</w:t>
-      </w:r>
-      <w:r>
-        <w:rPr>
-          <w:b/>
-        </w:rPr>
-        <w:t xml:space="preserve"> om zo snel specifieke uitleg te vinden</w:t>
-      </w:r>
-    </w:p>
-    <w:p>
-      <w:pPr>
-        <w:pStyle w:val="Lijstalinea"/>
-        <w:jc w:val="both"/>
-        <w:rPr>
-          <w:b/>
-        </w:rPr>
-      </w:pPr>
-    </w:p>
-    <w:p>
-      <w:pPr>
-        <w:pStyle w:val="Lijstalinea"/>
-        <w:jc w:val="both"/>
-        <w:rPr>
-          <w:b/>
-        </w:rPr>
-      </w:pPr>
-    </w:p>
-    <w:p>
-      <w:pPr>
-        <w:pStyle w:val="Lijstalinea"/>
-        <w:rPr>
-          <w:rFonts w:cstheme="minorHAnsi"/>
-          <w:b/>
-        </w:rPr>
-      </w:pPr>
-    </w:p>
-    <w:p>
-      <w:pPr>
-        <w:rPr>
-          <w:b/>
-        </w:rPr>
-      </w:pPr>
-      <w:proofErr w:type="spellStart"/>
-      <w:r>
-        <w:rPr>
-          <w:b/>
-          <w:u w:val="single"/>
-        </w:rPr>
-        <w:t>Could</w:t>
-      </w:r>
-      <w:proofErr w:type="spellEnd"/>
-      <w:r>
-        <w:rPr>
-          <w:b/>
-          <w:u w:val="single"/>
-        </w:rPr>
-        <w:t xml:space="preserve"> have</w:t>
-      </w:r>
-      <w:r>
-        <w:rPr>
-          <w:b/>
-        </w:rPr>
-        <w:t>:</w:t>
-      </w:r>
-    </w:p>
-    <w:p>
-      <w:pPr>
-        <w:pStyle w:val="Lijstalinea"/>
-        <w:numPr>
-          <w:ilvl w:val="0"/>
-          <w:numId w:val="10"/>
-        </w:numPr>
-        <w:rPr>
-          <w:b/>
-        </w:rPr>
-      </w:pPr>
-      <w:r>
-        <w:rPr>
-          <w:b/>
-        </w:rPr>
-        <w:t>Een vraag die verholpen is als *Verholpen* in te kunnen stellen en te weergeven</w:t>
-      </w:r>
-    </w:p>
-    <w:p>
-      <w:pPr>
-        <w:pStyle w:val="Lijstalinea"/>
-        <w:numPr>
-          <w:ilvl w:val="0"/>
-          <w:numId w:val="10"/>
-        </w:numPr>
-        <w:rPr>
-          <w:b/>
-        </w:rPr>
-      </w:pPr>
-      <w:r>
-        <w:rPr>
-          <w:b/>
-        </w:rPr>
-        <w:t>Gebruikers kunnen extra informatie aan hun profiel toevoegen (Hun bedrijf</w:t>
-      </w:r>
-      <w:r>
-        <w:rPr>
-          <w:b/>
-        </w:rPr>
-        <w:t>s</w:t>
-      </w:r>
-      <w:r>
-        <w:rPr>
-          <w:b/>
-        </w:rPr>
-        <w:t xml:space="preserve">naam, functie, </w:t>
-      </w:r>
-      <w:proofErr w:type="spellStart"/>
-      <w:r>
-        <w:rPr>
-          <w:b/>
-        </w:rPr>
-        <w:t>etc</w:t>
-      </w:r>
-      <w:proofErr w:type="spellEnd"/>
-      <w:r>
-        <w:rPr>
-          <w:b/>
-        </w:rPr>
-        <w:t>)</w:t>
-      </w:r>
-    </w:p>
-    <w:p>
-      <w:pPr>
-        <w:pStyle w:val="Lijstalinea"/>
-        <w:numPr>
-          <w:ilvl w:val="0"/>
-          <w:numId w:val="10"/>
-        </w:numPr>
-        <w:rPr>
-          <w:rFonts w:eastAsia="Arial Unicode MS" w:cstheme="minorHAnsi"/>
-          <w:b/>
-        </w:rPr>
-      </w:pPr>
-      <w:r>
-        <w:rPr>
-          <w:rFonts w:eastAsia="Arial Unicode MS" w:cstheme="minorHAnsi"/>
-          <w:b/>
-        </w:rPr>
-        <w:t xml:space="preserve">Kunnen abonneren op een thread zodat </w:t>
-      </w:r>
-      <w:r>
-        <w:rPr>
-          <w:rFonts w:eastAsia="Arial Unicode MS" w:cstheme="minorHAnsi"/>
-          <w:b/>
-        </w:rPr>
-        <w:t>de gebruiker</w:t>
-      </w:r>
-      <w:r>
-        <w:rPr>
-          <w:rFonts w:eastAsia="Arial Unicode MS" w:cstheme="minorHAnsi"/>
-          <w:b/>
-        </w:rPr>
-        <w:t>; naarmate er een reactie op wordt geplaatst, gelijk genotificeerd wordt.</w:t>
-      </w:r>
-    </w:p>
-    <w:p>
-      <w:pPr>
-        <w:pStyle w:val="Lijstalinea"/>
-        <w:ind w:left="1080"/>
-        <w:rPr>
-          <w:rFonts w:eastAsia="Arial Unicode MS" w:cstheme="minorHAnsi"/>
-          <w:b/>
-          <w:i/>
-        </w:rPr>
-      </w:pPr>
-      <w:r>
-        <w:rPr>
-          <w:rFonts w:eastAsia="Arial Unicode MS" w:cstheme="minorHAnsi"/>
-          <w:b/>
-          <w:i/>
-        </w:rPr>
-        <w:t>(bijvoorbeeld via email)</w:t>
-      </w:r>
-    </w:p>
-    <w:p>
-      <w:pPr>
-        <w:pStyle w:val="Lijstalinea"/>
-        <w:numPr>
-          <w:ilvl w:val="0"/>
-          <w:numId w:val="12"/>
-        </w:numPr>
-        <w:rPr>
-          <w:rFonts w:eastAsia="Arial Unicode MS" w:cstheme="minorHAnsi"/>
-          <w:b/>
-        </w:rPr>
-      </w:pPr>
-      <w:r>
-        <w:rPr>
-          <w:rFonts w:eastAsia="Arial Unicode MS" w:cstheme="minorHAnsi"/>
-          <w:b/>
-        </w:rPr>
-        <w:t>Een overzicht kunnen hebben van alle gebruikers</w:t>
-      </w:r>
-    </w:p>
-    <w:p>
-      <w:pPr>
-        <w:pStyle w:val="Lijstalinea"/>
-        <w:rPr>
-          <w:rFonts w:eastAsia="Arial Unicode MS" w:cstheme="minorHAnsi"/>
-          <w:b/>
-        </w:rPr>
-      </w:pPr>
-    </w:p>
-    <w:p>
-      <w:pPr>
-        <w:pStyle w:val="Lijstalinea"/>
-        <w:rPr>
-          <w:b/>
-        </w:rPr>
-      </w:pPr>
-    </w:p>
-    <w:p>
-      <w:pPr>
-        <w:rPr>
-          <w:b/>
-        </w:rPr>
-      </w:pPr>
-      <w:proofErr w:type="spellStart"/>
-      <w:r>
-        <w:rPr>
-          <w:b/>
-          <w:u w:val="single"/>
-        </w:rPr>
-        <w:t>Won’t</w:t>
-      </w:r>
-      <w:proofErr w:type="spellEnd"/>
-      <w:r>
-        <w:rPr>
-          <w:b/>
-          <w:u w:val="single"/>
-        </w:rPr>
-        <w:t xml:space="preserve"> have</w:t>
+        <w:t>Won’t have</w:t>
       </w:r>
       <w:r>
         <w:rPr>
@@ -2643,7 +2663,7 @@
           <w:szCs w:val="56"/>
         </w:rPr>
       </w:pPr>
-      <w:bookmarkStart w:id="4" w:name="_Toc528930676"/>
+      <w:bookmarkStart w:id="3" w:name="_Toc528930676"/>
       <w:r>
         <w:rPr>
           <w:szCs w:val="56"/>
@@ -2651,7 +2671,7 @@
         <w:lastRenderedPageBreak/>
         <w:t>Functionele eisen</w:t>
       </w:r>
-      <w:bookmarkEnd w:id="4"/>
+      <w:bookmarkEnd w:id="3"/>
     </w:p>
     <w:p/>
     <w:p>
@@ -2926,23 +2946,287 @@
           <w:rFonts w:ascii="Arial Unicode MS" w:eastAsia="Arial Unicode MS" w:hAnsi="Arial Unicode MS" w:cs="Arial Unicode MS"/>
           <w:i/>
         </w:rPr>
+        <w:t>-only forums)</w:t>
+      </w:r>
+    </w:p>
+    <w:p>
+      <w:pPr>
+        <w:pStyle w:val="Lijstalinea"/>
+        <w:numPr>
+          <w:ilvl w:val="0"/>
+          <w:numId w:val="6"/>
+        </w:numPr>
+        <w:rPr>
+          <w:rFonts w:ascii="Arial Unicode MS" w:eastAsia="Arial Unicode MS" w:hAnsi="Arial Unicode MS" w:cs="Arial Unicode MS"/>
+        </w:rPr>
+      </w:pPr>
+      <w:r>
+        <w:rPr>
+          <w:rFonts w:ascii="Arial Unicode MS" w:eastAsia="Arial Unicode MS" w:hAnsi="Arial Unicode MS" w:cs="Arial Unicode MS"/>
+          <w:b/>
+        </w:rPr>
+        <w:t xml:space="preserve">Beheer </w:t>
+      </w:r>
+      <w:r>
+        <w:rPr>
+          <w:rFonts w:ascii="Arial Unicode MS" w:eastAsia="Arial Unicode MS" w:hAnsi="Arial Unicode MS" w:cs="Arial Unicode MS"/>
+          <w:b/>
+        </w:rPr>
+        <w:t>–</w:t>
+      </w:r>
+      <w:r>
+        <w:rPr>
+          <w:rFonts w:ascii="Arial Unicode MS" w:eastAsia="Arial Unicode MS" w:hAnsi="Arial Unicode MS" w:cs="Arial Unicode MS"/>
+        </w:rPr>
+        <w:t xml:space="preserve"> Rechten van gebruikers kunnen veranderen. </w:t>
+      </w:r>
+    </w:p>
+    <w:p>
+      <w:pPr>
+        <w:pStyle w:val="Lijstalinea"/>
+        <w:ind w:left="1068"/>
+        <w:rPr>
+          <w:rFonts w:ascii="Arial Unicode MS" w:eastAsia="Arial Unicode MS" w:hAnsi="Arial Unicode MS" w:cs="Arial Unicode MS"/>
+          <w:i/>
+        </w:rPr>
+      </w:pPr>
+      <w:r>
+        <w:rPr>
+          <w:rFonts w:ascii="Arial Unicode MS" w:eastAsia="Arial Unicode MS" w:hAnsi="Arial Unicode MS" w:cs="Arial Unicode MS"/>
+          <w:i/>
+        </w:rPr>
+        <w:t>(wat ze wel of niet kunnen)</w:t>
+      </w:r>
+    </w:p>
+    <w:p>
+      <w:pPr>
+        <w:pStyle w:val="Lijstalinea"/>
+        <w:numPr>
+          <w:ilvl w:val="0"/>
+          <w:numId w:val="6"/>
+        </w:numPr>
+        <w:rPr>
+          <w:rFonts w:ascii="Arial Unicode MS" w:eastAsia="Arial Unicode MS" w:hAnsi="Arial Unicode MS" w:cs="Arial Unicode MS"/>
+        </w:rPr>
+      </w:pPr>
+      <w:r>
+        <w:rPr>
+          <w:rFonts w:ascii="Arial Unicode MS" w:eastAsia="Arial Unicode MS" w:hAnsi="Arial Unicode MS" w:cs="Arial Unicode MS"/>
+          <w:b/>
+        </w:rPr>
+        <w:t>Beheer -</w:t>
+      </w:r>
+      <w:r>
+        <w:rPr>
+          <w:rFonts w:ascii="Arial Unicode MS" w:eastAsia="Arial Unicode MS" w:hAnsi="Arial Unicode MS" w:cs="Arial Unicode MS"/>
+        </w:rPr>
+        <w:t xml:space="preserve"> Gebruikers accounts kunnen </w:t>
+      </w:r>
+      <w:r>
+        <w:rPr>
+          <w:rFonts w:ascii="Arial Unicode MS" w:eastAsia="Arial Unicode MS" w:hAnsi="Arial Unicode MS" w:cs="Arial Unicode MS"/>
+        </w:rPr>
+        <w:t>verifiëren</w:t>
+      </w:r>
+      <w:r>
+        <w:rPr>
+          <w:rFonts w:ascii="Arial Unicode MS" w:eastAsia="Arial Unicode MS" w:hAnsi="Arial Unicode MS" w:cs="Arial Unicode MS"/>
+        </w:rPr>
+        <w:t xml:space="preserve"> via de email. Om ervoor te zorgen dat de informatie die is ingevoerd door de gebruiker correct is.</w:t>
+      </w:r>
+    </w:p>
+    <w:p>
+      <w:pPr>
+        <w:pStyle w:val="Lijstalinea"/>
+        <w:numPr>
+          <w:ilvl w:val="0"/>
+          <w:numId w:val="6"/>
+        </w:numPr>
+        <w:rPr>
+          <w:rFonts w:ascii="Arial Unicode MS" w:eastAsia="Arial Unicode MS" w:hAnsi="Arial Unicode MS" w:cs="Arial Unicode MS"/>
+        </w:rPr>
+      </w:pPr>
+      <w:r>
+        <w:rPr>
+          <w:rFonts w:ascii="Arial Unicode MS" w:eastAsia="Arial Unicode MS" w:hAnsi="Arial Unicode MS" w:cs="Arial Unicode MS"/>
+          <w:b/>
+        </w:rPr>
+        <w:t>Menu items -</w:t>
+      </w:r>
+      <w:r>
+        <w:rPr>
+          <w:rFonts w:ascii="Arial Unicode MS" w:eastAsia="Arial Unicode MS" w:hAnsi="Arial Unicode MS" w:cs="Arial Unicode MS"/>
+        </w:rPr>
+        <w:t xml:space="preserve"> De menu items kunnen aanpassen/verwijderen/toevoegen.</w:t>
+      </w:r>
+    </w:p>
+    <w:p>
+      <w:pPr>
+        <w:pStyle w:val="Lijstalinea"/>
+        <w:numPr>
+          <w:ilvl w:val="0"/>
+          <w:numId w:val="6"/>
+        </w:numPr>
+        <w:rPr>
+          <w:rFonts w:ascii="Arial Unicode MS" w:eastAsia="Arial Unicode MS" w:hAnsi="Arial Unicode MS" w:cs="Arial Unicode MS"/>
+        </w:rPr>
+      </w:pPr>
+      <w:r>
+        <w:rPr>
+          <w:rFonts w:ascii="Arial Unicode MS" w:eastAsia="Arial Unicode MS" w:hAnsi="Arial Unicode MS" w:cs="Arial Unicode MS"/>
+          <w:b/>
+        </w:rPr>
+        <w:t>Overzicht -</w:t>
+      </w:r>
+      <w:r>
+        <w:rPr>
+          <w:rFonts w:ascii="Arial Unicode MS" w:eastAsia="Arial Unicode MS" w:hAnsi="Arial Unicode MS" w:cs="Arial Unicode MS"/>
+        </w:rPr>
+        <w:t xml:space="preserve"> Een overzicht hebben van alle gebruikers.</w:t>
+      </w:r>
+    </w:p>
+    <w:p>
+      <w:pPr>
+        <w:pStyle w:val="Lijstalinea"/>
+        <w:numPr>
+          <w:ilvl w:val="0"/>
+          <w:numId w:val="6"/>
+        </w:numPr>
+        <w:rPr>
+          <w:rFonts w:ascii="Arial Unicode MS" w:eastAsia="Arial Unicode MS" w:hAnsi="Arial Unicode MS" w:cs="Arial Unicode MS"/>
+        </w:rPr>
+      </w:pPr>
+      <w:r>
+        <w:rPr>
+          <w:rFonts w:ascii="Arial Unicode MS" w:eastAsia="Arial Unicode MS" w:hAnsi="Arial Unicode MS" w:cs="Arial Unicode MS"/>
+          <w:b/>
+        </w:rPr>
+        <w:t>Overzicht -</w:t>
+      </w:r>
+      <w:r>
+        <w:rPr>
+          <w:rFonts w:ascii="Arial Unicode MS" w:eastAsia="Arial Unicode MS" w:hAnsi="Arial Unicode MS" w:cs="Arial Unicode MS"/>
+        </w:rPr>
+        <w:t xml:space="preserve"> </w:t>
+      </w:r>
+      <w:r>
+        <w:rPr>
+          <w:rFonts w:ascii="Arial Unicode MS" w:eastAsia="Arial Unicode MS" w:hAnsi="Arial Unicode MS" w:cs="Arial Unicode MS"/>
+        </w:rPr>
+        <w:t>Een optie om notificaties te krijgen als er gepost wordt.</w:t>
+      </w:r>
+    </w:p>
+    <w:p>
+      <w:pPr>
+        <w:pStyle w:val="Lijstalinea"/>
+        <w:numPr>
+          <w:ilvl w:val="0"/>
+          <w:numId w:val="6"/>
+        </w:numPr>
+        <w:rPr>
+          <w:rFonts w:ascii="Arial Unicode MS" w:eastAsia="Arial Unicode MS" w:hAnsi="Arial Unicode MS" w:cs="Arial Unicode MS"/>
+        </w:rPr>
+      </w:pPr>
+      <w:r>
+        <w:rPr>
+          <w:rFonts w:ascii="Arial Unicode MS" w:eastAsia="Arial Unicode MS" w:hAnsi="Arial Unicode MS" w:cs="Arial Unicode MS"/>
+          <w:b/>
+        </w:rPr>
+        <w:t>Overzicht -</w:t>
+      </w:r>
+      <w:r>
+        <w:rPr>
+          <w:rFonts w:ascii="Arial Unicode MS" w:eastAsia="Arial Unicode MS" w:hAnsi="Arial Unicode MS" w:cs="Arial Unicode MS"/>
+        </w:rPr>
+        <w:t xml:space="preserve"> Zien welke gebruikers er momenteel online zijn.</w:t>
+      </w:r>
+    </w:p>
+    <w:p>
+      <w:pPr>
+        <w:pStyle w:val="Lijstalinea"/>
+        <w:numPr>
+          <w:ilvl w:val="0"/>
+          <w:numId w:val="6"/>
+        </w:numPr>
+        <w:rPr>
+          <w:rFonts w:ascii="Arial Unicode MS" w:eastAsia="Arial Unicode MS" w:hAnsi="Arial Unicode MS" w:cs="Arial Unicode MS"/>
+        </w:rPr>
+      </w:pPr>
+      <w:r>
+        <w:rPr>
+          <w:rFonts w:ascii="Arial Unicode MS" w:eastAsia="Arial Unicode MS" w:hAnsi="Arial Unicode MS" w:cs="Arial Unicode MS"/>
+          <w:b/>
+        </w:rPr>
+        <w:t>Overzicht –</w:t>
+      </w:r>
+      <w:r>
+        <w:rPr>
+          <w:rFonts w:ascii="Arial Unicode MS" w:eastAsia="Arial Unicode MS" w:hAnsi="Arial Unicode MS" w:cs="Arial Unicode MS"/>
+        </w:rPr>
+        <w:t xml:space="preserve"> De activiteiten van gebruikers kunnen zien.</w:t>
+      </w:r>
+    </w:p>
+    <w:p>
+      <w:pPr>
+        <w:pStyle w:val="Lijstalinea"/>
+        <w:numPr>
+          <w:ilvl w:val="0"/>
+          <w:numId w:val="6"/>
+        </w:numPr>
+        <w:rPr>
+          <w:rFonts w:ascii="Arial Unicode MS" w:eastAsia="Arial Unicode MS" w:hAnsi="Arial Unicode MS" w:cs="Arial Unicode MS"/>
+        </w:rPr>
+      </w:pPr>
+      <w:r>
+        <w:rPr>
+          <w:rFonts w:ascii="Arial Unicode MS" w:eastAsia="Arial Unicode MS" w:hAnsi="Arial Unicode MS" w:cs="Arial Unicode MS"/>
+          <w:b/>
+        </w:rPr>
+        <w:t>Posts -</w:t>
+      </w:r>
+      <w:r>
+        <w:rPr>
+          <w:rFonts w:ascii="Arial Unicode MS" w:eastAsia="Arial Unicode MS" w:hAnsi="Arial Unicode MS" w:cs="Arial Unicode MS"/>
+        </w:rPr>
+        <w:t xml:space="preserve"> Een vraag die verholpen is als *Verholpen* in te stellen en te laten tonen.</w:t>
+      </w:r>
+    </w:p>
+    <w:p>
+      <w:pPr>
+        <w:pStyle w:val="Lijstalinea"/>
+        <w:numPr>
+          <w:ilvl w:val="0"/>
+          <w:numId w:val="6"/>
+        </w:numPr>
+        <w:rPr>
+          <w:rFonts w:ascii="Arial Unicode MS" w:eastAsia="Arial Unicode MS" w:hAnsi="Arial Unicode MS" w:cs="Arial Unicode MS"/>
+        </w:rPr>
+      </w:pPr>
+      <w:r>
+        <w:rPr>
+          <w:rFonts w:ascii="Arial Unicode MS" w:eastAsia="Arial Unicode MS" w:hAnsi="Arial Unicode MS" w:cs="Arial Unicode MS"/>
+          <w:b/>
+        </w:rPr>
+        <w:t>Posts</w:t>
+      </w:r>
+      <w:r>
+        <w:rPr>
+          <w:rFonts w:ascii="Arial Unicode MS" w:eastAsia="Arial Unicode MS" w:hAnsi="Arial Unicode MS" w:cs="Arial Unicode MS"/>
+        </w:rPr>
+        <w:t xml:space="preserve"> </w:t>
+      </w:r>
+      <w:r>
+        <w:rPr>
+          <w:rFonts w:ascii="Arial Unicode MS" w:eastAsia="Arial Unicode MS" w:hAnsi="Arial Unicode MS" w:cs="Arial Unicode MS"/>
+          <w:b/>
+        </w:rPr>
         <w:t>-</w:t>
       </w:r>
-      <w:proofErr w:type="spellStart"/>
-      <w:r>
-        <w:rPr>
-          <w:rFonts w:ascii="Arial Unicode MS" w:eastAsia="Arial Unicode MS" w:hAnsi="Arial Unicode MS" w:cs="Arial Unicode MS"/>
-          <w:i/>
-        </w:rPr>
-        <w:t>only</w:t>
-      </w:r>
-      <w:proofErr w:type="spellEnd"/>
-      <w:r>
-        <w:rPr>
-          <w:rFonts w:ascii="Arial Unicode MS" w:eastAsia="Arial Unicode MS" w:hAnsi="Arial Unicode MS" w:cs="Arial Unicode MS"/>
-          <w:i/>
-        </w:rPr>
-        <w:t xml:space="preserve"> forums)</w:t>
+      <w:r>
+        <w:rPr>
+          <w:rFonts w:ascii="Arial Unicode MS" w:eastAsia="Arial Unicode MS" w:hAnsi="Arial Unicode MS" w:cs="Arial Unicode MS"/>
+        </w:rPr>
+        <w:t xml:space="preserve"> Posts kunnen uitschakelen voor bepaalde forums.</w:t>
       </w:r>
     </w:p>
     <w:p>
@@ -2961,145 +3245,7 @@
           <w:rFonts w:ascii="Arial Unicode MS" w:eastAsia="Arial Unicode MS" w:hAnsi="Arial Unicode MS" w:cs="Arial Unicode MS"/>
           <w:b/>
         </w:rPr>
-        <w:t xml:space="preserve">Beheer </w:t>
-      </w:r>
-      <w:r>
-        <w:rPr>
-          <w:rFonts w:ascii="Arial Unicode MS" w:eastAsia="Arial Unicode MS" w:hAnsi="Arial Unicode MS" w:cs="Arial Unicode MS"/>
-          <w:b/>
-        </w:rPr>
-        <w:t>–</w:t>
-      </w:r>
-      <w:r>
-        <w:rPr>
-          <w:rFonts w:ascii="Arial Unicode MS" w:eastAsia="Arial Unicode MS" w:hAnsi="Arial Unicode MS" w:cs="Arial Unicode MS"/>
-        </w:rPr>
-        <w:t xml:space="preserve"> Rechten van gebruikers kunnen veranderen. </w:t>
-      </w:r>
-    </w:p>
-    <w:p>
-      <w:pPr>
-        <w:pStyle w:val="Lijstalinea"/>
-        <w:ind w:left="1068"/>
-        <w:rPr>
-          <w:rFonts w:ascii="Arial Unicode MS" w:eastAsia="Arial Unicode MS" w:hAnsi="Arial Unicode MS" w:cs="Arial Unicode MS"/>
-          <w:i/>
-        </w:rPr>
-      </w:pPr>
-      <w:r>
-        <w:rPr>
-          <w:rFonts w:ascii="Arial Unicode MS" w:eastAsia="Arial Unicode MS" w:hAnsi="Arial Unicode MS" w:cs="Arial Unicode MS"/>
-          <w:i/>
-        </w:rPr>
-        <w:t>(wat ze wel of niet kunnen)</w:t>
-      </w:r>
-    </w:p>
-    <w:p>
-      <w:pPr>
-        <w:pStyle w:val="Lijstalinea"/>
-        <w:numPr>
-          <w:ilvl w:val="0"/>
-          <w:numId w:val="6"/>
-        </w:numPr>
-        <w:rPr>
-          <w:rFonts w:ascii="Arial Unicode MS" w:eastAsia="Arial Unicode MS" w:hAnsi="Arial Unicode MS" w:cs="Arial Unicode MS"/>
-        </w:rPr>
-      </w:pPr>
-      <w:r>
-        <w:rPr>
-          <w:rFonts w:ascii="Arial Unicode MS" w:eastAsia="Arial Unicode MS" w:hAnsi="Arial Unicode MS" w:cs="Arial Unicode MS"/>
-          <w:b/>
-        </w:rPr>
-        <w:t>Beheer -</w:t>
-      </w:r>
-      <w:r>
-        <w:rPr>
-          <w:rFonts w:ascii="Arial Unicode MS" w:eastAsia="Arial Unicode MS" w:hAnsi="Arial Unicode MS" w:cs="Arial Unicode MS"/>
-        </w:rPr>
-        <w:t xml:space="preserve"> Gebruikers accounts kunnen </w:t>
-      </w:r>
-      <w:proofErr w:type="spellStart"/>
-      <w:r>
-        <w:rPr>
-          <w:rFonts w:ascii="Arial Unicode MS" w:eastAsia="Arial Unicode MS" w:hAnsi="Arial Unicode MS" w:cs="Arial Unicode MS"/>
-        </w:rPr>
-        <w:t>verificeren</w:t>
-      </w:r>
-      <w:proofErr w:type="spellEnd"/>
-      <w:r>
-        <w:rPr>
-          <w:rFonts w:ascii="Arial Unicode MS" w:eastAsia="Arial Unicode MS" w:hAnsi="Arial Unicode MS" w:cs="Arial Unicode MS"/>
-        </w:rPr>
-        <w:t xml:space="preserve"> via de email. Om ervoor te zorgen dat de informatie die is ingevoerd door de gebruiker correct is.</w:t>
-      </w:r>
-    </w:p>
-    <w:p>
-      <w:pPr>
-        <w:pStyle w:val="Lijstalinea"/>
-        <w:numPr>
-          <w:ilvl w:val="0"/>
-          <w:numId w:val="6"/>
-        </w:numPr>
-        <w:rPr>
-          <w:rFonts w:ascii="Arial Unicode MS" w:eastAsia="Arial Unicode MS" w:hAnsi="Arial Unicode MS" w:cs="Arial Unicode MS"/>
-        </w:rPr>
-      </w:pPr>
-      <w:r>
-        <w:rPr>
-          <w:rFonts w:ascii="Arial Unicode MS" w:eastAsia="Arial Unicode MS" w:hAnsi="Arial Unicode MS" w:cs="Arial Unicode MS"/>
-          <w:b/>
-        </w:rPr>
-        <w:t>Menu items -</w:t>
-      </w:r>
-      <w:r>
-        <w:rPr>
-          <w:rFonts w:ascii="Arial Unicode MS" w:eastAsia="Arial Unicode MS" w:hAnsi="Arial Unicode MS" w:cs="Arial Unicode MS"/>
-        </w:rPr>
-        <w:t xml:space="preserve"> De menu items kunnen aanpassen/verwijderen/toevoegen.</w:t>
-      </w:r>
-    </w:p>
-    <w:p>
-      <w:pPr>
-        <w:pStyle w:val="Lijstalinea"/>
-        <w:numPr>
-          <w:ilvl w:val="0"/>
-          <w:numId w:val="6"/>
-        </w:numPr>
-        <w:rPr>
-          <w:rFonts w:ascii="Arial Unicode MS" w:eastAsia="Arial Unicode MS" w:hAnsi="Arial Unicode MS" w:cs="Arial Unicode MS"/>
-        </w:rPr>
-      </w:pPr>
-      <w:r>
-        <w:rPr>
-          <w:rFonts w:ascii="Arial Unicode MS" w:eastAsia="Arial Unicode MS" w:hAnsi="Arial Unicode MS" w:cs="Arial Unicode MS"/>
-          <w:b/>
-        </w:rPr>
-        <w:t>Overzicht -</w:t>
-      </w:r>
-      <w:r>
-        <w:rPr>
-          <w:rFonts w:ascii="Arial Unicode MS" w:eastAsia="Arial Unicode MS" w:hAnsi="Arial Unicode MS" w:cs="Arial Unicode MS"/>
-        </w:rPr>
-        <w:t xml:space="preserve"> Een overzicht hebben van alle gebruikers.</w:t>
-      </w:r>
-    </w:p>
-    <w:p>
-      <w:pPr>
-        <w:pStyle w:val="Lijstalinea"/>
-        <w:numPr>
-          <w:ilvl w:val="0"/>
-          <w:numId w:val="6"/>
-        </w:numPr>
-        <w:rPr>
-          <w:rFonts w:ascii="Arial Unicode MS" w:eastAsia="Arial Unicode MS" w:hAnsi="Arial Unicode MS" w:cs="Arial Unicode MS"/>
-        </w:rPr>
-      </w:pPr>
-      <w:r>
-        <w:rPr>
-          <w:rFonts w:ascii="Arial Unicode MS" w:eastAsia="Arial Unicode MS" w:hAnsi="Arial Unicode MS" w:cs="Arial Unicode MS"/>
-          <w:b/>
-        </w:rPr>
-        <w:t>Overzicht -</w:t>
+        <w:t>Posts</w:t>
       </w:r>
       <w:r>
         <w:rPr>
@@ -3110,123 +3256,6 @@
       <w:r>
         <w:rPr>
           <w:rFonts w:ascii="Arial Unicode MS" w:eastAsia="Arial Unicode MS" w:hAnsi="Arial Unicode MS" w:cs="Arial Unicode MS"/>
-        </w:rPr>
-        <w:t>Een optie om notificaties te krijgen als er gepost wordt.</w:t>
-      </w:r>
-    </w:p>
-    <w:p>
-      <w:pPr>
-        <w:pStyle w:val="Lijstalinea"/>
-        <w:numPr>
-          <w:ilvl w:val="0"/>
-          <w:numId w:val="6"/>
-        </w:numPr>
-        <w:rPr>
-          <w:rFonts w:ascii="Arial Unicode MS" w:eastAsia="Arial Unicode MS" w:hAnsi="Arial Unicode MS" w:cs="Arial Unicode MS"/>
-        </w:rPr>
-      </w:pPr>
-      <w:r>
-        <w:rPr>
-          <w:rFonts w:ascii="Arial Unicode MS" w:eastAsia="Arial Unicode MS" w:hAnsi="Arial Unicode MS" w:cs="Arial Unicode MS"/>
-          <w:b/>
-        </w:rPr>
-        <w:t>Overzicht -</w:t>
-      </w:r>
-      <w:r>
-        <w:rPr>
-          <w:rFonts w:ascii="Arial Unicode MS" w:eastAsia="Arial Unicode MS" w:hAnsi="Arial Unicode MS" w:cs="Arial Unicode MS"/>
-        </w:rPr>
-        <w:t xml:space="preserve"> Zien welke gebruikers er momenteel online zijn.</w:t>
-      </w:r>
-    </w:p>
-    <w:p>
-      <w:pPr>
-        <w:pStyle w:val="Lijstalinea"/>
-        <w:numPr>
-          <w:ilvl w:val="0"/>
-          <w:numId w:val="6"/>
-        </w:numPr>
-        <w:rPr>
-          <w:rFonts w:ascii="Arial Unicode MS" w:eastAsia="Arial Unicode MS" w:hAnsi="Arial Unicode MS" w:cs="Arial Unicode MS"/>
-        </w:rPr>
-      </w:pPr>
-      <w:r>
-        <w:rPr>
-          <w:rFonts w:ascii="Arial Unicode MS" w:eastAsia="Arial Unicode MS" w:hAnsi="Arial Unicode MS" w:cs="Arial Unicode MS"/>
-          <w:b/>
-        </w:rPr>
-        <w:t>Overzicht –</w:t>
-      </w:r>
-      <w:r>
-        <w:rPr>
-          <w:rFonts w:ascii="Arial Unicode MS" w:eastAsia="Arial Unicode MS" w:hAnsi="Arial Unicode MS" w:cs="Arial Unicode MS"/>
-        </w:rPr>
-        <w:t xml:space="preserve"> De activiteiten van gebruikers kunnen zien.</w:t>
-      </w:r>
-    </w:p>
-    <w:p>
-      <w:pPr>
-        <w:pStyle w:val="Lijstalinea"/>
-        <w:numPr>
-          <w:ilvl w:val="0"/>
-          <w:numId w:val="6"/>
-        </w:numPr>
-        <w:rPr>
-          <w:rFonts w:ascii="Arial Unicode MS" w:eastAsia="Arial Unicode MS" w:hAnsi="Arial Unicode MS" w:cs="Arial Unicode MS"/>
-        </w:rPr>
-      </w:pPr>
-      <w:proofErr w:type="spellStart"/>
-      <w:r>
-        <w:rPr>
-          <w:rFonts w:ascii="Arial Unicode MS" w:eastAsia="Arial Unicode MS" w:hAnsi="Arial Unicode MS" w:cs="Arial Unicode MS"/>
-          <w:b/>
-        </w:rPr>
-        <w:t>Posts</w:t>
-      </w:r>
-      <w:proofErr w:type="spellEnd"/>
-      <w:r>
-        <w:rPr>
-          <w:rFonts w:ascii="Arial Unicode MS" w:eastAsia="Arial Unicode MS" w:hAnsi="Arial Unicode MS" w:cs="Arial Unicode MS"/>
-          <w:b/>
-        </w:rPr>
-        <w:t xml:space="preserve"> -</w:t>
-      </w:r>
-      <w:r>
-        <w:rPr>
-          <w:rFonts w:ascii="Arial Unicode MS" w:eastAsia="Arial Unicode MS" w:hAnsi="Arial Unicode MS" w:cs="Arial Unicode MS"/>
-        </w:rPr>
-        <w:t xml:space="preserve"> Een vraag die verholpen is als *Verholpen* in te stellen en te laten tonen.</w:t>
-      </w:r>
-    </w:p>
-    <w:p>
-      <w:pPr>
-        <w:pStyle w:val="Lijstalinea"/>
-        <w:numPr>
-          <w:ilvl w:val="0"/>
-          <w:numId w:val="6"/>
-        </w:numPr>
-        <w:rPr>
-          <w:rFonts w:ascii="Arial Unicode MS" w:eastAsia="Arial Unicode MS" w:hAnsi="Arial Unicode MS" w:cs="Arial Unicode MS"/>
-        </w:rPr>
-      </w:pPr>
-      <w:proofErr w:type="spellStart"/>
-      <w:r>
-        <w:rPr>
-          <w:rFonts w:ascii="Arial Unicode MS" w:eastAsia="Arial Unicode MS" w:hAnsi="Arial Unicode MS" w:cs="Arial Unicode MS"/>
-          <w:b/>
-        </w:rPr>
-        <w:t>Posts</w:t>
-      </w:r>
-      <w:proofErr w:type="spellEnd"/>
-      <w:r>
-        <w:rPr>
-          <w:rFonts w:ascii="Arial Unicode MS" w:eastAsia="Arial Unicode MS" w:hAnsi="Arial Unicode MS" w:cs="Arial Unicode MS"/>
-        </w:rPr>
-        <w:t xml:space="preserve"> </w:t>
-      </w:r>
-      <w:r>
-        <w:rPr>
-          <w:rFonts w:ascii="Arial Unicode MS" w:eastAsia="Arial Unicode MS" w:hAnsi="Arial Unicode MS" w:cs="Arial Unicode MS"/>
           <w:b/>
         </w:rPr>
         <w:t>-</w:t>
@@ -3235,117 +3264,7 @@
         <w:rPr>
           <w:rFonts w:ascii="Arial Unicode MS" w:eastAsia="Arial Unicode MS" w:hAnsi="Arial Unicode MS" w:cs="Arial Unicode MS"/>
         </w:rPr>
-        <w:t xml:space="preserve"> </w:t>
-      </w:r>
-      <w:proofErr w:type="spellStart"/>
-      <w:r>
-        <w:rPr>
-          <w:rFonts w:ascii="Arial Unicode MS" w:eastAsia="Arial Unicode MS" w:hAnsi="Arial Unicode MS" w:cs="Arial Unicode MS"/>
-        </w:rPr>
-        <w:t>Posts</w:t>
-      </w:r>
-      <w:proofErr w:type="spellEnd"/>
-      <w:r>
-        <w:rPr>
-          <w:rFonts w:ascii="Arial Unicode MS" w:eastAsia="Arial Unicode MS" w:hAnsi="Arial Unicode MS" w:cs="Arial Unicode MS"/>
-        </w:rPr>
-        <w:t xml:space="preserve"> kunnen uitschakelen voor bepaalde forums.</w:t>
-      </w:r>
-    </w:p>
-    <w:p>
-      <w:pPr>
-        <w:pStyle w:val="Lijstalinea"/>
-        <w:numPr>
-          <w:ilvl w:val="0"/>
-          <w:numId w:val="6"/>
-        </w:numPr>
-        <w:rPr>
-          <w:rFonts w:ascii="Arial Unicode MS" w:eastAsia="Arial Unicode MS" w:hAnsi="Arial Unicode MS" w:cs="Arial Unicode MS"/>
-        </w:rPr>
-      </w:pPr>
-      <w:proofErr w:type="spellStart"/>
-      <w:r>
-        <w:rPr>
-          <w:rFonts w:ascii="Arial Unicode MS" w:eastAsia="Arial Unicode MS" w:hAnsi="Arial Unicode MS" w:cs="Arial Unicode MS"/>
-          <w:b/>
-        </w:rPr>
-        <w:t>Posts</w:t>
-      </w:r>
-      <w:proofErr w:type="spellEnd"/>
-      <w:r>
-        <w:rPr>
-          <w:rFonts w:ascii="Arial Unicode MS" w:eastAsia="Arial Unicode MS" w:hAnsi="Arial Unicode MS" w:cs="Arial Unicode MS"/>
-        </w:rPr>
-        <w:t xml:space="preserve"> </w:t>
-      </w:r>
-      <w:r>
-        <w:rPr>
-          <w:rFonts w:ascii="Arial Unicode MS" w:eastAsia="Arial Unicode MS" w:hAnsi="Arial Unicode MS" w:cs="Arial Unicode MS"/>
-          <w:b/>
-        </w:rPr>
-        <w:t>-</w:t>
-      </w:r>
-      <w:r>
-        <w:rPr>
-          <w:rFonts w:ascii="Arial Unicode MS" w:eastAsia="Arial Unicode MS" w:hAnsi="Arial Unicode MS" w:cs="Arial Unicode MS"/>
-        </w:rPr>
-        <w:t xml:space="preserve"> </w:t>
-      </w:r>
-      <w:proofErr w:type="spellStart"/>
-      <w:r>
-        <w:rPr>
-          <w:rFonts w:ascii="Arial Unicode MS" w:eastAsia="Arial Unicode MS" w:hAnsi="Arial Unicode MS" w:cs="Arial Unicode MS"/>
-        </w:rPr>
-        <w:t>Sticky</w:t>
-      </w:r>
-      <w:proofErr w:type="spellEnd"/>
-      <w:r>
-        <w:rPr>
-          <w:rFonts w:ascii="Arial Unicode MS" w:eastAsia="Arial Unicode MS" w:hAnsi="Arial Unicode MS" w:cs="Arial Unicode MS"/>
-        </w:rPr>
-        <w:t xml:space="preserve"> </w:t>
-      </w:r>
-      <w:proofErr w:type="spellStart"/>
-      <w:r>
-        <w:rPr>
-          <w:rFonts w:ascii="Arial Unicode MS" w:eastAsia="Arial Unicode MS" w:hAnsi="Arial Unicode MS" w:cs="Arial Unicode MS"/>
-        </w:rPr>
-        <w:t>posts</w:t>
-      </w:r>
-      <w:proofErr w:type="spellEnd"/>
-      <w:r>
-        <w:rPr>
-          <w:rFonts w:ascii="Arial Unicode MS" w:eastAsia="Arial Unicode MS" w:hAnsi="Arial Unicode MS" w:cs="Arial Unicode MS"/>
-        </w:rPr>
-        <w:t xml:space="preserve"> kunnen maken. (een </w:t>
-      </w:r>
-      <w:proofErr w:type="spellStart"/>
-      <w:r>
-        <w:rPr>
-          <w:rFonts w:ascii="Arial Unicode MS" w:eastAsia="Arial Unicode MS" w:hAnsi="Arial Unicode MS" w:cs="Arial Unicode MS"/>
-        </w:rPr>
-        <w:t>sticky</w:t>
-      </w:r>
-      <w:proofErr w:type="spellEnd"/>
-      <w:r>
-        <w:rPr>
-          <w:rFonts w:ascii="Arial Unicode MS" w:eastAsia="Arial Unicode MS" w:hAnsi="Arial Unicode MS" w:cs="Arial Unicode MS"/>
-        </w:rPr>
-        <w:t xml:space="preserve"> post blijft altijd boven alle andere </w:t>
-      </w:r>
-      <w:proofErr w:type="spellStart"/>
-      <w:r>
-        <w:rPr>
-          <w:rFonts w:ascii="Arial Unicode MS" w:eastAsia="Arial Unicode MS" w:hAnsi="Arial Unicode MS" w:cs="Arial Unicode MS"/>
-        </w:rPr>
-        <w:t>posts</w:t>
-      </w:r>
-      <w:proofErr w:type="spellEnd"/>
-      <w:r>
-        <w:rPr>
-          <w:rFonts w:ascii="Arial Unicode MS" w:eastAsia="Arial Unicode MS" w:hAnsi="Arial Unicode MS" w:cs="Arial Unicode MS"/>
-        </w:rPr>
-        <w:t xml:space="preserve">, </w:t>
+        <w:t xml:space="preserve"> Sticky posts kunnen maken. (een sticky post blijft altijd boven alle andere posts, </w:t>
       </w:r>
       <w:r>
         <w:rPr>
@@ -3690,12 +3609,12 @@
         </w:pBdr>
         <w:jc w:val="center"/>
       </w:pPr>
-      <w:bookmarkStart w:id="5" w:name="_Toc528930677"/>
+      <w:bookmarkStart w:id="4" w:name="_Toc528930677"/>
       <w:r>
         <w:lastRenderedPageBreak/>
         <w:t>Bronnen</w:t>
       </w:r>
-      <w:bookmarkEnd w:id="5"/>
+      <w:bookmarkEnd w:id="4"/>
     </w:p>
     <w:p/>
     <w:p>
@@ -3824,16 +3743,14 @@
         </w:rPr>
         <w:t xml:space="preserve">Makkelijk </w:t>
       </w:r>
-      <w:proofErr w:type="spellStart"/>
       <w:r>
         <w:rPr>
           <w:rFonts w:eastAsiaTheme="minorEastAsia"/>
           <w:i/>
           <w:color w:val="3B3838" w:themeColor="background2" w:themeShade="40"/>
         </w:rPr>
-        <w:t>navigeerbaar</w:t>
-      </w:r>
-      <w:proofErr w:type="spellEnd"/>
+        <w:t>navigeer baar</w:t>
+      </w:r>
     </w:p>
     <w:p>
       <w:pPr>
@@ -3890,23 +3807,7 @@
           <w:i/>
           <w:color w:val="3B3838" w:themeColor="background2" w:themeShade="40"/>
         </w:rPr>
-        <w:t xml:space="preserve"> </w:t>
-      </w:r>
-      <w:proofErr w:type="spellStart"/>
-      <w:r>
-        <w:rPr>
-          <w:i/>
-          <w:color w:val="3B3838" w:themeColor="background2" w:themeShade="40"/>
-        </w:rPr>
-        <w:t>Atlassian</w:t>
-      </w:r>
-      <w:proofErr w:type="spellEnd"/>
-      <w:r>
-        <w:rPr>
-          <w:i/>
-          <w:color w:val="3B3838" w:themeColor="background2" w:themeShade="40"/>
-        </w:rPr>
-        <w:t xml:space="preserve"> </w:t>
+        <w:t xml:space="preserve"> Atlassian </w:t>
       </w:r>
       <w:r>
         <w:rPr>
@@ -3955,14 +3856,12 @@
         </w:rPr>
         <w:t xml:space="preserve">Software </w:t>
       </w:r>
-      <w:proofErr w:type="spellStart"/>
       <w:r>
         <w:rPr>
           <w:i/>
         </w:rPr>
-        <w:t>compabiliteit</w:t>
-      </w:r>
-      <w:proofErr w:type="spellEnd"/>
+        <w:t>comptabiliteit</w:t>
+      </w:r>
       <w:r>
         <w:rPr>
           <w:i/>
@@ -4178,309 +4077,311 @@
         </w:pBdr>
         <w:jc w:val="center"/>
       </w:pPr>
-      <w:bookmarkStart w:id="6" w:name="_Toc528930678"/>
+      <w:bookmarkStart w:id="5" w:name="_Toc528930678"/>
       <w:r>
         <w:lastRenderedPageBreak/>
         <w:t>Fase 1</w:t>
       </w:r>
       <w:r>
-        <w:t xml:space="preserve">: Het </w:t>
-      </w:r>
-      <w:proofErr w:type="spellStart"/>
-      <w:r>
+        <w:t>: Het framework</w:t>
+      </w:r>
+      <w:bookmarkEnd w:id="5"/>
+    </w:p>
+    <w:p>
+      <w:r>
+        <w:rPr>
+          <w:b/>
+        </w:rPr>
+        <w:t>Het doel:</w:t>
+      </w:r>
+      <w:r>
+        <w:t xml:space="preserve"> Een</w:t>
+      </w:r>
+      <w:r>
+        <w:t xml:space="preserve"> logische indeling van de </w:t>
+      </w:r>
+      <w:r>
+        <w:t>web</w:t>
+      </w:r>
+      <w:r>
+        <w:t xml:space="preserve">site (Framework) </w:t>
+      </w:r>
+      <w:r>
+        <w:t>opstellen v</w:t>
+      </w:r>
+      <w:r>
+        <w:t>oor</w:t>
+      </w:r>
+      <w:r>
+        <w:t xml:space="preserve"> het forum</w:t>
+      </w:r>
+      <w:r>
+        <w:t xml:space="preserve">, </w:t>
+      </w:r>
+      <w:r>
+        <w:t>zodat dit de opbouw van de site vergemakkelijkt</w:t>
+      </w:r>
+      <w:r>
+        <w:t>.</w:t>
+      </w:r>
+    </w:p>
+    <w:p>
+      <w:r>
+        <w:rPr>
+          <w:b/>
+        </w:rPr>
+        <w:t>Tijdframe:</w:t>
+      </w:r>
+      <w:r>
+        <w:rPr>
+          <w:b/>
+        </w:rPr>
+        <w:t xml:space="preserve"> </w:t>
+      </w:r>
+      <w:r>
+        <w:rPr>
+          <w:b/>
+        </w:rPr>
+        <w:t xml:space="preserve"> </w:t>
+      </w:r>
+      <w:r>
+        <w:t>16</w:t>
+      </w:r>
+      <w:r>
+        <w:t xml:space="preserve"> </w:t>
+      </w:r>
+      <w:r>
+        <w:t xml:space="preserve">November </w:t>
+      </w:r>
+      <w:r>
+        <w:t>2019</w:t>
+      </w:r>
+    </w:p>
+    <w:p>
+      <w:pPr>
+        <w:rPr>
+          <w:b/>
+        </w:rPr>
+      </w:pPr>
+      <w:r>
+        <w:rPr>
+          <w:b/>
+        </w:rPr>
+        <w:t>Wie heb ik hier voor nodig:</w:t>
+      </w:r>
+      <w:r>
+        <w:rPr>
+          <w:b/>
+        </w:rPr>
+        <w:t xml:space="preserve"> </w:t>
+      </w:r>
+    </w:p>
+    <w:p>
+      <w:pPr>
+        <w:pStyle w:val="Lijstalinea"/>
+        <w:numPr>
+          <w:ilvl w:val="0"/>
+          <w:numId w:val="1"/>
+        </w:numPr>
+      </w:pPr>
+      <w:r>
+        <w:rPr>
+          <w:b/>
+        </w:rPr>
+        <w:t>Marie-Claire</w:t>
+      </w:r>
+      <w:r>
+        <w:t xml:space="preserve">, </w:t>
+      </w:r>
+      <w:r>
+        <w:t>voor feedback op het design</w:t>
+      </w:r>
+      <w:r>
+        <w:t xml:space="preserve"> en indeling</w:t>
+      </w:r>
+      <w:r>
+        <w:t>.</w:t>
+      </w:r>
+    </w:p>
+    <w:p>
+      <w:pPr>
+        <w:pStyle w:val="Lijstalinea"/>
+        <w:numPr>
+          <w:ilvl w:val="0"/>
+          <w:numId w:val="1"/>
+        </w:numPr>
+      </w:pPr>
+      <w:r>
+        <w:rPr>
+          <w:b/>
+        </w:rPr>
+        <w:t>Erwin</w:t>
+      </w:r>
+      <w:r>
+        <w:t xml:space="preserve">, </w:t>
+      </w:r>
+      <w:r>
+        <w:t>voor feedback op het design</w:t>
+      </w:r>
+      <w:r>
+        <w:t xml:space="preserve"> en indeling</w:t>
+      </w:r>
+      <w:r>
+        <w:t>.</w:t>
+      </w:r>
+    </w:p>
+    <w:p>
+      <w:pPr>
+        <w:rPr>
+          <w:b/>
+        </w:rPr>
+      </w:pPr>
+      <w:r>
+        <w:rPr>
+          <w:b/>
+        </w:rPr>
+        <w:t>Wat heb ik hier voor nodig:</w:t>
+      </w:r>
+    </w:p>
+    <w:p>
+      <w:pPr>
+        <w:pStyle w:val="Lijstalinea"/>
+        <w:numPr>
+          <w:ilvl w:val="0"/>
+          <w:numId w:val="2"/>
+        </w:numPr>
+        <w:rPr>
+          <w:b/>
+        </w:rPr>
+      </w:pPr>
+      <w:r>
+        <w:rPr>
+          <w:b/>
+        </w:rPr>
+        <w:t>Toegang tot de wiki/help pagina</w:t>
+      </w:r>
+    </w:p>
+    <w:p>
+      <w:pPr>
+        <w:pStyle w:val="Lijstalinea"/>
+        <w:numPr>
+          <w:ilvl w:val="0"/>
+          <w:numId w:val="2"/>
+        </w:numPr>
+        <w:rPr>
+          <w:b/>
+        </w:rPr>
+      </w:pPr>
+      <w:r>
+        <w:rPr>
+          <w:b/>
+        </w:rPr>
+        <w:t xml:space="preserve">Een voorbeeld van de huisstijl van </w:t>
+      </w:r>
+      <w:r>
+        <w:rPr>
+          <w:b/>
+        </w:rPr>
+        <w:t>Nazca-I</w:t>
+      </w:r>
+    </w:p>
+    <w:p>
+      <w:pPr>
+        <w:pStyle w:val="Lijstalinea"/>
+        <w:numPr>
+          <w:ilvl w:val="0"/>
+          <w:numId w:val="2"/>
+        </w:numPr>
+        <w:rPr>
+          <w:b/>
+        </w:rPr>
+      </w:pPr>
+      <w:r>
+        <w:rPr>
+          <w:b/>
+        </w:rPr>
+        <w:t>Een goedgekeurde mockup</w:t>
+      </w:r>
+    </w:p>
+    <w:p>
+      <w:pPr>
+        <w:pStyle w:val="Lijstalinea"/>
+        <w:numPr>
+          <w:ilvl w:val="0"/>
+          <w:numId w:val="2"/>
+        </w:numPr>
+        <w:rPr>
+          <w:b/>
+        </w:rPr>
+      </w:pPr>
+      <w:r>
+        <w:rPr>
+          <w:b/>
+        </w:rPr>
+        <w:t xml:space="preserve">Een programma waar ik het </w:t>
+      </w:r>
+      <w:r>
+        <w:rPr>
+          <w:b/>
+        </w:rPr>
         <w:t>framework</w:t>
       </w:r>
+      <w:r>
+        <w:rPr>
+          <w:b/>
+        </w:rPr>
+        <w:t xml:space="preserve"> in realiseer (Visual Studio Enterprise 2017)</w:t>
+      </w:r>
+    </w:p>
+    <w:p>
+      <w:pPr>
+        <w:pStyle w:val="Lijstalinea"/>
+        <w:numPr>
+          <w:ilvl w:val="0"/>
+          <w:numId w:val="2"/>
+        </w:numPr>
+        <w:rPr>
+          <w:b/>
+        </w:rPr>
+      </w:pPr>
+      <w:r>
+        <w:rPr>
+          <w:b/>
+        </w:rPr>
+        <w:t xml:space="preserve">Een testomgeving waar ik het </w:t>
+      </w:r>
+      <w:r>
+        <w:rPr>
+          <w:b/>
+        </w:rPr>
+        <w:t>framework</w:t>
+      </w:r>
+      <w:r>
+        <w:rPr>
+          <w:b/>
+        </w:rPr>
+        <w:t xml:space="preserve"> op kan draaien</w:t>
+      </w:r>
+    </w:p>
+    <w:p>
+      <w:pPr>
+        <w:pStyle w:val="Lijstalinea"/>
+        <w:numPr>
+          <w:ilvl w:val="0"/>
+          <w:numId w:val="2"/>
+        </w:numPr>
+        <w:rPr>
+          <w:b/>
+        </w:rPr>
+      </w:pPr>
+      <w:r>
+        <w:rPr>
+          <w:b/>
+        </w:rPr>
+        <w:t>Wordpress</w:t>
+      </w:r>
+      <w:bookmarkStart w:id="6" w:name="_GoBack"/>
       <w:bookmarkEnd w:id="6"/>
-      <w:proofErr w:type="spellEnd"/>
-    </w:p>
-    <w:p>
-      <w:r>
-        <w:rPr>
-          <w:b/>
-        </w:rPr>
-        <w:t>Het doel:</w:t>
-      </w:r>
-      <w:r>
-        <w:t xml:space="preserve"> Een</w:t>
-      </w:r>
-      <w:r>
-        <w:t xml:space="preserve"> logische indeling van de </w:t>
-      </w:r>
-      <w:r>
-        <w:t>web</w:t>
-      </w:r>
-      <w:r>
-        <w:t xml:space="preserve">site (Framework) </w:t>
-      </w:r>
-      <w:r>
-        <w:t>opstellen v</w:t>
-      </w:r>
-      <w:r>
-        <w:t>oor</w:t>
-      </w:r>
-      <w:r>
-        <w:t xml:space="preserve"> het forum</w:t>
-      </w:r>
-      <w:r>
-        <w:t xml:space="preserve">, </w:t>
-      </w:r>
-      <w:r>
-        <w:t>zodat dit de opbouw van de site vergemakkelijkt</w:t>
-      </w:r>
-      <w:r>
-        <w:t>.</w:t>
-      </w:r>
-    </w:p>
-    <w:p>
-      <w:r>
-        <w:rPr>
-          <w:b/>
-        </w:rPr>
-        <w:t>Tijdframe:</w:t>
-      </w:r>
-      <w:r>
-        <w:rPr>
-          <w:b/>
-        </w:rPr>
-        <w:t xml:space="preserve"> </w:t>
-      </w:r>
-      <w:r>
-        <w:rPr>
-          <w:b/>
-        </w:rPr>
-        <w:t xml:space="preserve"> </w:t>
-      </w:r>
-      <w:r>
-        <w:t>16</w:t>
-      </w:r>
-      <w:r>
-        <w:t xml:space="preserve"> </w:t>
-      </w:r>
-      <w:r>
-        <w:t xml:space="preserve">November </w:t>
-      </w:r>
-      <w:r>
-        <w:t>2019</w:t>
-      </w:r>
-    </w:p>
-    <w:p>
-      <w:pPr>
-        <w:rPr>
-          <w:b/>
-        </w:rPr>
-      </w:pPr>
-      <w:r>
-        <w:rPr>
-          <w:b/>
-        </w:rPr>
-        <w:t>Wie heb ik hier voor nodig:</w:t>
-      </w:r>
-      <w:r>
-        <w:rPr>
-          <w:b/>
-        </w:rPr>
-        <w:t xml:space="preserve"> </w:t>
-      </w:r>
-    </w:p>
-    <w:p>
-      <w:pPr>
-        <w:pStyle w:val="Lijstalinea"/>
-        <w:numPr>
-          <w:ilvl w:val="0"/>
-          <w:numId w:val="1"/>
-        </w:numPr>
-      </w:pPr>
-      <w:r>
-        <w:rPr>
-          <w:b/>
-        </w:rPr>
-        <w:t>Marie-Claire</w:t>
-      </w:r>
-      <w:r>
-        <w:t xml:space="preserve">, </w:t>
-      </w:r>
-      <w:r>
-        <w:t>voor feedback op het design</w:t>
-      </w:r>
-      <w:r>
-        <w:t xml:space="preserve"> en indeling</w:t>
-      </w:r>
-      <w:r>
-        <w:t>.</w:t>
-      </w:r>
-    </w:p>
-    <w:p>
-      <w:pPr>
-        <w:pStyle w:val="Lijstalinea"/>
-        <w:numPr>
-          <w:ilvl w:val="0"/>
-          <w:numId w:val="1"/>
-        </w:numPr>
-      </w:pPr>
-      <w:r>
-        <w:rPr>
-          <w:b/>
-        </w:rPr>
-        <w:t>Erwin</w:t>
-      </w:r>
-      <w:r>
-        <w:t xml:space="preserve">, </w:t>
-      </w:r>
-      <w:r>
-        <w:t>voor feedback op het design</w:t>
-      </w:r>
-      <w:r>
-        <w:t xml:space="preserve"> en indeling</w:t>
-      </w:r>
-      <w:r>
-        <w:t>.</w:t>
-      </w:r>
-    </w:p>
-    <w:p>
-      <w:pPr>
-        <w:rPr>
-          <w:b/>
-        </w:rPr>
-      </w:pPr>
-      <w:r>
-        <w:rPr>
-          <w:b/>
-        </w:rPr>
-        <w:t>Wat heb ik hier voor nodig:</w:t>
-      </w:r>
-    </w:p>
-    <w:p>
-      <w:pPr>
-        <w:pStyle w:val="Lijstalinea"/>
-        <w:numPr>
-          <w:ilvl w:val="0"/>
-          <w:numId w:val="2"/>
-        </w:numPr>
-        <w:rPr>
-          <w:b/>
-        </w:rPr>
-      </w:pPr>
-      <w:r>
-        <w:rPr>
-          <w:b/>
-        </w:rPr>
-        <w:t>Toegang tot de wiki/help pagina</w:t>
-      </w:r>
-    </w:p>
-    <w:p>
-      <w:pPr>
-        <w:pStyle w:val="Lijstalinea"/>
-        <w:numPr>
-          <w:ilvl w:val="0"/>
-          <w:numId w:val="2"/>
-        </w:numPr>
-        <w:rPr>
-          <w:b/>
-        </w:rPr>
-      </w:pPr>
-      <w:r>
-        <w:rPr>
-          <w:b/>
-        </w:rPr>
-        <w:t xml:space="preserve">Een voorbeeld van de huisstijl van </w:t>
-      </w:r>
-      <w:proofErr w:type="spellStart"/>
-      <w:r>
-        <w:rPr>
-          <w:b/>
-        </w:rPr>
-        <w:t>Nazcai</w:t>
-      </w:r>
-      <w:proofErr w:type="spellEnd"/>
-    </w:p>
-    <w:p>
-      <w:pPr>
-        <w:pStyle w:val="Lijstalinea"/>
-        <w:numPr>
-          <w:ilvl w:val="0"/>
-          <w:numId w:val="2"/>
-        </w:numPr>
-        <w:rPr>
-          <w:b/>
-        </w:rPr>
-      </w:pPr>
-      <w:r>
-        <w:rPr>
-          <w:b/>
-        </w:rPr>
-        <w:t>Een goedgekeurde mockup</w:t>
-      </w:r>
-    </w:p>
-    <w:p>
-      <w:pPr>
-        <w:pStyle w:val="Lijstalinea"/>
-        <w:numPr>
-          <w:ilvl w:val="0"/>
-          <w:numId w:val="2"/>
-        </w:numPr>
-        <w:rPr>
-          <w:b/>
-        </w:rPr>
-      </w:pPr>
-      <w:r>
-        <w:rPr>
-          <w:b/>
-        </w:rPr>
-        <w:t xml:space="preserve">Een programma waar ik het </w:t>
-      </w:r>
-      <w:proofErr w:type="spellStart"/>
-      <w:r>
-        <w:rPr>
-          <w:b/>
-        </w:rPr>
-        <w:t>framework</w:t>
-      </w:r>
-      <w:proofErr w:type="spellEnd"/>
-      <w:r>
-        <w:rPr>
-          <w:b/>
-        </w:rPr>
-        <w:t xml:space="preserve"> in realiseer (Visual Studio Enterprise 2017)</w:t>
-      </w:r>
-    </w:p>
-    <w:p>
-      <w:pPr>
-        <w:pStyle w:val="Lijstalinea"/>
-        <w:numPr>
-          <w:ilvl w:val="0"/>
-          <w:numId w:val="2"/>
-        </w:numPr>
-        <w:rPr>
-          <w:b/>
-        </w:rPr>
-      </w:pPr>
-      <w:r>
-        <w:rPr>
-          <w:b/>
-        </w:rPr>
-        <w:t xml:space="preserve">Een testomgeving waar ik het </w:t>
-      </w:r>
-      <w:proofErr w:type="spellStart"/>
-      <w:r>
-        <w:rPr>
-          <w:b/>
-        </w:rPr>
-        <w:t>framework</w:t>
-      </w:r>
-      <w:proofErr w:type="spellEnd"/>
-      <w:r>
-        <w:rPr>
-          <w:b/>
-        </w:rPr>
-        <w:t xml:space="preserve"> op kan draaien</w:t>
-      </w:r>
-    </w:p>
-    <w:p>
-      <w:pPr>
-        <w:rPr>
-          <w:b/>
-        </w:rPr>
-      </w:pPr>
     </w:p>
     <w:p>
       <w:pPr>
@@ -4522,69 +4423,257 @@
         <w:t>Het doel:</w:t>
       </w:r>
       <w:r>
+        <w:t xml:space="preserve"> De </w:t>
+      </w:r>
+      <w:r>
+        <w:rPr>
+          <w:b/>
+          <w:u w:val="single"/>
+        </w:rPr>
+        <w:t>Must haves</w:t>
+      </w:r>
+      <w:r>
+        <w:t>, deze moeten in het forum zitten, anders dan kan het forum niet correct functioneren.</w:t>
+      </w:r>
+    </w:p>
+    <w:p>
+      <w:r>
+        <w:rPr>
+          <w:b/>
+        </w:rPr>
+        <w:t>Tijdframe:</w:t>
+      </w:r>
+      <w:r>
+        <w:rPr>
+          <w:b/>
+        </w:rPr>
+        <w:t xml:space="preserve">  </w:t>
+      </w:r>
+      <w:r>
+        <w:t>16</w:t>
+      </w:r>
+      <w:r>
         <w:t xml:space="preserve"> </w:t>
       </w:r>
       <w:r>
-        <w:t xml:space="preserve">De </w:t>
-      </w:r>
-      <w:r>
-        <w:rPr>
-          <w:b/>
-          <w:u w:val="single"/>
-        </w:rPr>
-        <w:t>Must haves</w:t>
-      </w:r>
-      <w:r>
-        <w:t>, deze moeten in het forum zitten, anders dan kan het forum niet correct functioneren.</w:t>
-      </w:r>
-    </w:p>
-    <w:p>
-      <w:r>
-        <w:rPr>
-          <w:b/>
-        </w:rPr>
-        <w:t>Tijdframe:</w:t>
-      </w:r>
-      <w:r>
-        <w:rPr>
-          <w:b/>
-        </w:rPr>
-        <w:t xml:space="preserve">  </w:t>
-      </w:r>
-      <w:r>
-        <w:t>16</w:t>
+        <w:t>December</w:t>
       </w:r>
       <w:r>
         <w:t xml:space="preserve"> </w:t>
       </w:r>
       <w:r>
-        <w:t>December</w:t>
-      </w:r>
-      <w:r>
+        <w:t>2019</w:t>
+      </w:r>
+    </w:p>
+    <w:p/>
+    <w:p>
+      <w:pPr>
+        <w:rPr>
+          <w:b/>
+        </w:rPr>
+      </w:pPr>
+      <w:r>
+        <w:rPr>
+          <w:b/>
+        </w:rPr>
+        <w:t>Wat</w:t>
+      </w:r>
+      <w:r>
+        <w:rPr>
+          <w:b/>
+        </w:rPr>
+        <w:t xml:space="preserve"> ga ik doen:</w:t>
+      </w:r>
+    </w:p>
+    <w:p>
+      <w:pPr>
+        <w:pStyle w:val="Lijstalinea"/>
+        <w:numPr>
+          <w:ilvl w:val="0"/>
+          <w:numId w:val="14"/>
+        </w:numPr>
+        <w:rPr>
+          <w:b/>
+        </w:rPr>
+      </w:pPr>
+      <w:r>
+        <w:rPr>
+          <w:b/>
+        </w:rPr>
+        <w:t>Een dashboard ontwerpen om het forum onderhoudelijk te maken</w:t>
+      </w:r>
+    </w:p>
+    <w:p>
+      <w:pPr>
+        <w:pStyle w:val="Lijstalinea"/>
+        <w:numPr>
+          <w:ilvl w:val="0"/>
+          <w:numId w:val="14"/>
+        </w:numPr>
+        <w:rPr>
+          <w:b/>
+        </w:rPr>
+      </w:pPr>
+      <w:r>
+        <w:rPr>
+          <w:b/>
+        </w:rPr>
+        <w:t>Zorgen dat de informatie binnen het forum wordt gearchiveerd</w:t>
+      </w:r>
+      <w:r>
+        <w:rPr>
+          <w:b/>
+        </w:rPr>
+        <w:t xml:space="preserve"> doormiddel van een CMS systeem </w:t>
+      </w:r>
+      <w:r>
+        <w:rPr>
+          <w:b/>
+        </w:rPr>
+        <w:t>CMS systeem (Wordpress)</w:t>
+      </w:r>
+      <w:r>
+        <w:rPr>
+          <w:b/>
+        </w:rPr>
+        <w:t>.</w:t>
+      </w:r>
+    </w:p>
+    <w:p>
+      <w:pPr>
+        <w:pStyle w:val="Lijstalinea"/>
+        <w:numPr>
+          <w:ilvl w:val="0"/>
+          <w:numId w:val="9"/>
+        </w:numPr>
+        <w:rPr>
+          <w:b/>
+        </w:rPr>
+      </w:pPr>
+      <w:r>
+        <w:rPr>
+          <w:b/>
+        </w:rPr>
+        <w:t>Informatie van het forum moet onderhoudelijk zijn</w:t>
+      </w:r>
+      <w:r>
+        <w:rPr>
+          <w:b/>
+        </w:rPr>
+        <w:t>, dit gebeurt met een dashboard op het forum.</w:t>
+      </w:r>
+    </w:p>
+    <w:p>
+      <w:pPr>
+        <w:pStyle w:val="Lijstalinea"/>
+        <w:numPr>
+          <w:ilvl w:val="0"/>
+          <w:numId w:val="9"/>
+        </w:numPr>
+        <w:rPr>
+          <w:b/>
+        </w:rPr>
+      </w:pPr>
+      <w:r>
+        <w:rPr>
+          <w:b/>
+        </w:rPr>
+        <w:t xml:space="preserve">Informatie binnen het forum archiveren. (Klanten informatie, Wiki informatie, etc), dit zal gebeuren doormiddel van een </w:t>
+      </w:r>
+      <w:r>
+        <w:rPr>
+          <w:b/>
+        </w:rPr>
+        <w:t>CMS systeem</w:t>
+      </w:r>
+      <w:r>
+        <w:rPr>
+          <w:b/>
+        </w:rPr>
+        <w:t xml:space="preserve"> (Wordpress)</w:t>
+      </w:r>
+      <w:r>
+        <w:rPr>
+          <w:b/>
+        </w:rPr>
+        <w:t>.</w:t>
+      </w:r>
+    </w:p>
+    <w:p>
+      <w:pPr>
+        <w:pStyle w:val="Lijstalinea"/>
+        <w:numPr>
+          <w:ilvl w:val="0"/>
+          <w:numId w:val="9"/>
+        </w:numPr>
+        <w:rPr>
+          <w:b/>
+        </w:rPr>
+      </w:pPr>
+      <w:r>
+        <w:rPr>
+          <w:b/>
+        </w:rPr>
+        <w:t>De optie om topics te kunnen aanmaken, aanpassen en verwijderen.</w:t>
+      </w:r>
+    </w:p>
+    <w:p>
+      <w:pPr>
+        <w:pStyle w:val="Lijstalinea"/>
+        <w:numPr>
+          <w:ilvl w:val="0"/>
+          <w:numId w:val="9"/>
+        </w:numPr>
+        <w:jc w:val="both"/>
+        <w:rPr>
+          <w:b/>
+        </w:rPr>
+      </w:pPr>
+      <w:r>
+        <w:rPr>
+          <w:b/>
+        </w:rPr>
+        <w:t>Een logisch opgestelde indeling van het forum.</w:t>
+      </w:r>
+    </w:p>
+    <w:p>
+      <w:pPr>
+        <w:pStyle w:val="Lijstalinea"/>
+        <w:numPr>
+          <w:ilvl w:val="0"/>
+          <w:numId w:val="9"/>
+        </w:numPr>
+        <w:jc w:val="both"/>
+        <w:rPr>
+          <w:b/>
+        </w:rPr>
+      </w:pPr>
+      <w:r>
+        <w:rPr>
+          <w:b/>
+        </w:rPr>
+        <w:t>Software comptabiliteit, zodat het op meerdere systemen gehost kan worden (Linux, Windows), platformen (smartphone, tablet) en browsers (Google Chrome, Firefox, Internet Explorer)</w:t>
+      </w:r>
+    </w:p>
+    <w:p/>
+    <w:p>
+      <w:pPr>
+        <w:rPr>
+          <w:b/>
+        </w:rPr>
+      </w:pPr>
+      <w:r>
+        <w:rPr>
+          <w:b/>
+        </w:rPr>
+        <w:t>Wie heb ik hier voor nodig:</w:t>
+      </w:r>
+      <w:r>
+        <w:rPr>
+          <w:b/>
+        </w:rPr>
         <w:t xml:space="preserve"> </w:t>
       </w:r>
-      <w:r>
-        <w:t>2019</w:t>
-      </w:r>
-    </w:p>
-    <w:p>
-      <w:pPr>
-        <w:rPr>
-          <w:b/>
-        </w:rPr>
-      </w:pPr>
-      <w:r>
-        <w:rPr>
-          <w:b/>
-        </w:rPr>
-        <w:t>Wie heb ik hier voor nodig:</w:t>
-      </w:r>
-      <w:r>
-        <w:rPr>
-          <w:b/>
-        </w:rPr>
-        <w:t xml:space="preserve"> </w:t>
-      </w:r>
     </w:p>
     <w:p>
       <w:pPr>
@@ -4604,7 +4693,16 @@
         <w:t xml:space="preserve">, </w:t>
       </w:r>
       <w:r>
-        <w:t>voor feedback op het design.</w:t>
+        <w:t xml:space="preserve">voor feedback op </w:t>
+      </w:r>
+      <w:r>
+        <w:t>het design</w:t>
+      </w:r>
+      <w:r>
+        <w:t xml:space="preserve"> en de must haves</w:t>
+      </w:r>
+      <w:r>
+        <w:t>.</w:t>
       </w:r>
     </w:p>
     <w:p>
@@ -4625,7 +4723,13 @@
         <w:t xml:space="preserve">, </w:t>
       </w:r>
       <w:r>
-        <w:t>voor feedback op het design.</w:t>
+        <w:t xml:space="preserve">voor feedback op </w:t>
+      </w:r>
+      <w:r>
+        <w:t>de must haves en voor eventuele vragen over de functionaliteit</w:t>
+      </w:r>
+      <w:r>
+        <w:t>.</w:t>
       </w:r>
     </w:p>
     <w:p>
@@ -4676,14 +4780,12 @@
         </w:rPr>
         <w:t xml:space="preserve">Een voorbeeld van de huisstijl van </w:t>
       </w:r>
-      <w:proofErr w:type="spellStart"/>
-      <w:r>
-        <w:rPr>
-          <w:b/>
-        </w:rPr>
-        <w:t>Nazcai</w:t>
-      </w:r>
-      <w:proofErr w:type="spellEnd"/>
+      <w:r>
+        <w:rPr>
+          <w:b/>
+        </w:rPr>
+        <w:t>Nazca-I</w:t>
+      </w:r>
     </w:p>
     <w:p>
       <w:pPr>
@@ -4718,21 +4820,7 @@
         <w:rPr>
           <w:b/>
         </w:rPr>
-        <w:t xml:space="preserve">Een logisch opgestelde </w:t>
-      </w:r>
-      <w:proofErr w:type="spellStart"/>
-      <w:r>
-        <w:rPr>
-          <w:b/>
-        </w:rPr>
-        <w:t>framework</w:t>
-      </w:r>
-      <w:proofErr w:type="spellEnd"/>
-      <w:r>
-        <w:rPr>
-          <w:b/>
-        </w:rPr>
-        <w:t xml:space="preserve"> van het forum</w:t>
+        <w:t>Een logisch opgestelde framework van het forum</w:t>
       </w:r>
     </w:p>
     <w:p>
@@ -4829,44 +4917,34 @@
         <w:t>Fase 3</w:t>
       </w:r>
       <w:r>
-        <w:t xml:space="preserve">: De </w:t>
-      </w:r>
-      <w:proofErr w:type="spellStart"/>
-      <w:r>
-        <w:t>should</w:t>
-      </w:r>
-      <w:proofErr w:type="spellEnd"/>
-      <w:r>
+        <w:t>: De should haves</w:t>
+      </w:r>
+      <w:bookmarkEnd w:id="8"/>
+    </w:p>
+    <w:p>
+      <w:r>
+        <w:rPr>
+          <w:b/>
+        </w:rPr>
+        <w:t>Het doel:</w:t>
+      </w:r>
+      <w:r>
+        <w:t xml:space="preserve"> De </w:t>
+      </w:r>
+      <w:r>
+        <w:rPr>
+          <w:b/>
+          <w:u w:val="single"/>
+        </w:rPr>
+        <w:t>Should</w:t>
+      </w:r>
+      <w:r>
+        <w:rPr>
+          <w:b/>
+          <w:u w:val="single"/>
+        </w:rPr>
         <w:t xml:space="preserve"> haves</w:t>
       </w:r>
-      <w:bookmarkEnd w:id="8"/>
-    </w:p>
-    <w:p>
-      <w:r>
-        <w:rPr>
-          <w:b/>
-        </w:rPr>
-        <w:t>Het doel:</w:t>
-      </w:r>
-      <w:r>
-        <w:t xml:space="preserve"> De </w:t>
-      </w:r>
-      <w:proofErr w:type="spellStart"/>
-      <w:r>
-        <w:rPr>
-          <w:b/>
-          <w:u w:val="single"/>
-        </w:rPr>
-        <w:t>Should</w:t>
-      </w:r>
-      <w:proofErr w:type="spellEnd"/>
-      <w:r>
-        <w:rPr>
-          <w:b/>
-          <w:u w:val="single"/>
-        </w:rPr>
-        <w:t xml:space="preserve"> haves</w:t>
-      </w:r>
       <w:r>
         <w:t xml:space="preserve">, deze </w:t>
       </w:r>
@@ -5018,14 +5096,12 @@
         </w:rPr>
         <w:t xml:space="preserve">Een voorbeeld van de huisstijl van </w:t>
       </w:r>
-      <w:proofErr w:type="spellStart"/>
-      <w:r>
-        <w:rPr>
-          <w:b/>
-        </w:rPr>
-        <w:t>Nazcai</w:t>
-      </w:r>
-      <w:proofErr w:type="spellEnd"/>
+      <w:r>
+        <w:rPr>
+          <w:b/>
+        </w:rPr>
+        <w:t>Nazca-I</w:t>
+      </w:r>
     </w:p>
     <w:p>
       <w:pPr>
@@ -5060,21 +5136,7 @@
         <w:rPr>
           <w:b/>
         </w:rPr>
-        <w:t xml:space="preserve">Een programma waar ik het </w:t>
-      </w:r>
-      <w:proofErr w:type="spellStart"/>
-      <w:r>
-        <w:rPr>
-          <w:b/>
-        </w:rPr>
-        <w:t>framework</w:t>
-      </w:r>
-      <w:proofErr w:type="spellEnd"/>
-      <w:r>
-        <w:rPr>
-          <w:b/>
-        </w:rPr>
-        <w:t xml:space="preserve"> in realiseer (Visual Studio Enterprise 2017)</w:t>
+        <w:t>Een programma waar ik het framework in realiseer (Visual Studio Enterprise 2017)</w:t>
       </w:r>
     </w:p>
     <w:p>
@@ -5092,21 +5154,7 @@
         <w:rPr>
           <w:b/>
         </w:rPr>
-        <w:t xml:space="preserve">Een testomgeving waar ik het </w:t>
-      </w:r>
-      <w:proofErr w:type="spellStart"/>
-      <w:r>
-        <w:rPr>
-          <w:b/>
-        </w:rPr>
-        <w:t>framework</w:t>
-      </w:r>
-      <w:proofErr w:type="spellEnd"/>
-      <w:r>
-        <w:rPr>
-          <w:b/>
-        </w:rPr>
-        <w:t xml:space="preserve"> op kan draaien</w:t>
+        <w:t>Een testomgeving waar ik het framework op kan draaien</w:t>
       </w:r>
     </w:p>
     <w:p>
@@ -5133,21 +5181,10 @@
       <w:bookmarkStart w:id="9" w:name="_Toc528930681"/>
       <w:r>
         <w:lastRenderedPageBreak/>
-        <w:t xml:space="preserve">Fase </w:t>
-      </w:r>
-      <w:r>
-        <w:t>4</w:t>
-      </w:r>
-      <w:r>
-        <w:t xml:space="preserve">: De </w:t>
-      </w:r>
-      <w:proofErr w:type="spellStart"/>
-      <w:r>
-        <w:t>could</w:t>
-      </w:r>
-      <w:proofErr w:type="spellEnd"/>
-      <w:r>
-        <w:t xml:space="preserve"> haves</w:t>
+        <w:t>Fase 4</w:t>
+      </w:r>
+      <w:r>
+        <w:t>: De could haves</w:t>
       </w:r>
       <w:bookmarkEnd w:id="9"/>
     </w:p>
@@ -5161,91 +5198,91 @@
       <w:r>
         <w:t xml:space="preserve"> De </w:t>
       </w:r>
-      <w:proofErr w:type="spellStart"/>
       <w:r>
         <w:rPr>
           <w:b/>
           <w:u w:val="single"/>
         </w:rPr>
-        <w:t>Could</w:t>
-      </w:r>
-      <w:proofErr w:type="spellEnd"/>
+        <w:t xml:space="preserve">Could </w:t>
+      </w:r>
       <w:r>
         <w:rPr>
           <w:b/>
           <w:u w:val="single"/>
         </w:rPr>
+        <w:t>haves</w:t>
+      </w:r>
+      <w:r>
+        <w:t>, deze zijn gewild, maar zijn niet persé van belang.</w:t>
+      </w:r>
+    </w:p>
+    <w:p>
+      <w:r>
+        <w:rPr>
+          <w:b/>
+        </w:rPr>
+        <w:t>Tijdframe:</w:t>
+      </w:r>
+      <w:r>
+        <w:rPr>
+          <w:b/>
+        </w:rPr>
+        <w:t xml:space="preserve">  </w:t>
+      </w:r>
+      <w:r>
+        <w:t>16</w:t>
+      </w:r>
+      <w:r>
         <w:t xml:space="preserve"> </w:t>
       </w:r>
       <w:r>
-        <w:rPr>
-          <w:b/>
-          <w:u w:val="single"/>
-        </w:rPr>
-        <w:t>haves</w:t>
-      </w:r>
-      <w:r>
-        <w:t xml:space="preserve">, deze zijn </w:t>
-      </w:r>
-      <w:r>
-        <w:t>gewild</w:t>
+        <w:t>Januari</w:t>
+      </w:r>
+      <w:r>
+        <w:t xml:space="preserve"> </w:t>
+      </w:r>
+      <w:r>
+        <w:t>2019</w:t>
+      </w:r>
+    </w:p>
+    <w:p>
+      <w:pPr>
+        <w:rPr>
+          <w:b/>
+        </w:rPr>
+      </w:pPr>
+      <w:r>
+        <w:rPr>
+          <w:b/>
+        </w:rPr>
+        <w:t>Wie heb ik hier voor nodig:</w:t>
+      </w:r>
+      <w:r>
+        <w:rPr>
+          <w:b/>
+        </w:rPr>
+        <w:t xml:space="preserve"> </w:t>
+      </w:r>
+    </w:p>
+    <w:p>
+      <w:pPr>
+        <w:pStyle w:val="Lijstalinea"/>
+        <w:numPr>
+          <w:ilvl w:val="0"/>
+          <w:numId w:val="1"/>
+        </w:numPr>
+      </w:pPr>
+      <w:r>
+        <w:rPr>
+          <w:b/>
+        </w:rPr>
+        <w:t>Marie-Claire</w:t>
       </w:r>
       <w:r>
         <w:t xml:space="preserve">, </w:t>
       </w:r>
       <w:r>
-        <w:t>maar zijn niet persé van belang</w:t>
-      </w:r>
-      <w:r>
-        <w:t>.</w:t>
-      </w:r>
-    </w:p>
-    <w:p>
-      <w:r>
-        <w:rPr>
-          <w:b/>
-        </w:rPr>
-        <w:t>Tijdframe:</w:t>
-      </w:r>
-      <w:r>
-        <w:rPr>
-          <w:b/>
-        </w:rPr>
-        <w:t xml:space="preserve">  </w:t>
-      </w:r>
-      <w:r>
-        <w:t>16</w:t>
-      </w:r>
-      <w:r>
-        <w:t xml:space="preserve"> </w:t>
-      </w:r>
-      <w:r>
-        <w:t>Januari</w:t>
-      </w:r>
-      <w:r>
-        <w:t xml:space="preserve"> </w:t>
-      </w:r>
-      <w:r>
-        <w:t>2019</w:t>
-      </w:r>
-    </w:p>
-    <w:p>
-      <w:pPr>
-        <w:rPr>
-          <w:b/>
-        </w:rPr>
-      </w:pPr>
-      <w:r>
-        <w:rPr>
-          <w:b/>
-        </w:rPr>
-        <w:t>Wie heb ik hier voor nodig:</w:t>
-      </w:r>
-      <w:r>
-        <w:rPr>
-          <w:b/>
-        </w:rPr>
-        <w:t xml:space="preserve"> </w:t>
+        <w:t>voor feedback op het design.</w:t>
       </w:r>
     </w:p>
     <w:p>
@@ -5260,7 +5297,7 @@
         <w:rPr>
           <w:b/>
         </w:rPr>
-        <w:t>Marie-Claire</w:t>
+        <w:t>Erwin</w:t>
       </w:r>
       <w:r>
         <w:t xml:space="preserve">, </w:t>
@@ -5271,27 +5308,6 @@
     </w:p>
     <w:p>
       <w:pPr>
-        <w:pStyle w:val="Lijstalinea"/>
-        <w:numPr>
-          <w:ilvl w:val="0"/>
-          <w:numId w:val="1"/>
-        </w:numPr>
-      </w:pPr>
-      <w:r>
-        <w:rPr>
-          <w:b/>
-        </w:rPr>
-        <w:t>Erwin</w:t>
-      </w:r>
-      <w:r>
-        <w:t xml:space="preserve">, </w:t>
-      </w:r>
-      <w:r>
-        <w:t>voor feedback op het design.</w:t>
-      </w:r>
-    </w:p>
-    <w:p>
-      <w:pPr>
         <w:rPr>
           <w:b/>
         </w:rPr>
@@ -5338,14 +5354,12 @@
         </w:rPr>
         <w:t xml:space="preserve">Een voorbeeld van de huisstijl van </w:t>
       </w:r>
-      <w:proofErr w:type="spellStart"/>
-      <w:r>
-        <w:rPr>
-          <w:b/>
-        </w:rPr>
-        <w:t>Nazcai</w:t>
-      </w:r>
-      <w:proofErr w:type="spellEnd"/>
+      <w:r>
+        <w:rPr>
+          <w:b/>
+        </w:rPr>
+        <w:t>Nazca-I</w:t>
+      </w:r>
     </w:p>
     <w:p>
       <w:pPr>
@@ -5380,21 +5394,7 @@
         <w:rPr>
           <w:b/>
         </w:rPr>
-        <w:t xml:space="preserve">Een programma waar ik het </w:t>
-      </w:r>
-      <w:proofErr w:type="spellStart"/>
-      <w:r>
-        <w:rPr>
-          <w:b/>
-        </w:rPr>
-        <w:t>framework</w:t>
-      </w:r>
-      <w:proofErr w:type="spellEnd"/>
-      <w:r>
-        <w:rPr>
-          <w:b/>
-        </w:rPr>
-        <w:t xml:space="preserve"> in realiseer (Visual Studio Enterprise 2017)</w:t>
+        <w:t>Een programma waar ik het framework in realiseer (Visual Studio Enterprise 2017)</w:t>
       </w:r>
     </w:p>
     <w:p>
@@ -5412,21 +5412,7 @@
         <w:rPr>
           <w:b/>
         </w:rPr>
-        <w:t xml:space="preserve">Een testomgeving waar ik het </w:t>
-      </w:r>
-      <w:proofErr w:type="spellStart"/>
-      <w:r>
-        <w:rPr>
-          <w:b/>
-        </w:rPr>
-        <w:t>framework</w:t>
-      </w:r>
-      <w:proofErr w:type="spellEnd"/>
-      <w:r>
-        <w:rPr>
-          <w:b/>
-        </w:rPr>
-        <w:t xml:space="preserve"> op kan draaien</w:t>
+        <w:t>Een testomgeving waar ik het framework op kan draaien</w:t>
       </w:r>
     </w:p>
     <w:p>
@@ -5453,21 +5439,10 @@
       <w:bookmarkStart w:id="10" w:name="_Toc528930682"/>
       <w:r>
         <w:lastRenderedPageBreak/>
-        <w:t xml:space="preserve">Fase </w:t>
-      </w:r>
-      <w:r>
-        <w:t>5</w:t>
-      </w:r>
-      <w:r>
-        <w:t xml:space="preserve">: De </w:t>
-      </w:r>
-      <w:proofErr w:type="spellStart"/>
-      <w:r>
-        <w:t>won’t</w:t>
-      </w:r>
-      <w:proofErr w:type="spellEnd"/>
-      <w:r>
-        <w:t xml:space="preserve"> haves</w:t>
+        <w:t>Fase 5</w:t>
+      </w:r>
+      <w:r>
+        <w:t>: De won’t haves</w:t>
       </w:r>
       <w:bookmarkEnd w:id="10"/>
     </w:p>
@@ -5481,87 +5456,97 @@
       <w:r>
         <w:t xml:space="preserve"> De </w:t>
       </w:r>
-      <w:proofErr w:type="spellStart"/>
       <w:r>
         <w:rPr>
           <w:b/>
           <w:u w:val="single"/>
         </w:rPr>
-        <w:t>Won’t</w:t>
-      </w:r>
-      <w:proofErr w:type="spellEnd"/>
+        <w:t xml:space="preserve">Won’t </w:t>
+      </w:r>
       <w:r>
         <w:rPr>
           <w:b/>
           <w:u w:val="single"/>
         </w:rPr>
+        <w:t>haves</w:t>
+      </w:r>
+      <w:r>
+        <w:t xml:space="preserve">, </w:t>
+      </w:r>
+      <w:r>
+        <w:t xml:space="preserve">dit zijn </w:t>
+      </w:r>
+      <w:r>
+        <w:t>ideeën</w:t>
+      </w:r>
+      <w:r>
+        <w:t>, maar geen wensen of eisen.</w:t>
+      </w:r>
+    </w:p>
+    <w:p>
+      <w:r>
+        <w:rPr>
+          <w:b/>
+        </w:rPr>
+        <w:t>Tijdframe:</w:t>
+      </w:r>
+      <w:r>
+        <w:rPr>
+          <w:b/>
+        </w:rPr>
+        <w:t xml:space="preserve">  </w:t>
+      </w:r>
+      <w:r>
+        <w:t>29 Januari</w:t>
+      </w:r>
+      <w:r>
         <w:t xml:space="preserve"> </w:t>
       </w:r>
       <w:r>
-        <w:rPr>
-          <w:b/>
-          <w:u w:val="single"/>
-        </w:rPr>
-        <w:t>haves</w:t>
+        <w:t>201</w:t>
+      </w:r>
+      <w:r>
+        <w:t>9</w:t>
+      </w:r>
+    </w:p>
+    <w:p>
+      <w:pPr>
+        <w:rPr>
+          <w:b/>
+        </w:rPr>
+      </w:pPr>
+      <w:r>
+        <w:rPr>
+          <w:b/>
+        </w:rPr>
+        <w:t>Wie heb ik hier voor nodig:</w:t>
+      </w:r>
+      <w:r>
+        <w:rPr>
+          <w:b/>
+        </w:rPr>
+        <w:t xml:space="preserve"> </w:t>
+      </w:r>
+    </w:p>
+    <w:p>
+      <w:pPr>
+        <w:pStyle w:val="Lijstalinea"/>
+        <w:numPr>
+          <w:ilvl w:val="0"/>
+          <w:numId w:val="1"/>
+        </w:numPr>
+      </w:pPr>
+      <w:r>
+        <w:rPr>
+          <w:b/>
+        </w:rPr>
+        <w:t>Marie-Claire</w:t>
       </w:r>
       <w:r>
         <w:t xml:space="preserve">, </w:t>
       </w:r>
       <w:r>
-        <w:t xml:space="preserve">dit zijn </w:t>
-      </w:r>
-      <w:proofErr w:type="spellStart"/>
-      <w:r>
-        <w:t>ideëen</w:t>
-      </w:r>
-      <w:proofErr w:type="spellEnd"/>
-      <w:r>
-        <w:t>, maar geen wensen of eisen.</w:t>
-      </w:r>
-    </w:p>
-    <w:p>
-      <w:r>
-        <w:rPr>
-          <w:b/>
-        </w:rPr>
-        <w:t>Tijdframe:</w:t>
-      </w:r>
-      <w:r>
-        <w:rPr>
-          <w:b/>
-        </w:rPr>
-        <w:t xml:space="preserve">  </w:t>
-      </w:r>
-      <w:r>
-        <w:t>29 Januari</w:t>
-      </w:r>
-      <w:r>
-        <w:t xml:space="preserve"> </w:t>
-      </w:r>
-      <w:r>
-        <w:t>201</w:t>
-      </w:r>
-      <w:r>
-        <w:t>9</w:t>
-      </w:r>
-    </w:p>
-    <w:p>
-      <w:pPr>
-        <w:rPr>
-          <w:b/>
-        </w:rPr>
-      </w:pPr>
-      <w:r>
-        <w:rPr>
-          <w:b/>
-        </w:rPr>
-        <w:t>Wie heb ik hier voor nodig:</w:t>
-      </w:r>
-      <w:r>
-        <w:rPr>
-          <w:b/>
-        </w:rPr>
-        <w:t xml:space="preserve"> </w:t>
+        <w:t>voor feedback op het design.</w:t>
       </w:r>
     </w:p>
     <w:p>
@@ -5576,7 +5561,7 @@
         <w:rPr>
           <w:b/>
         </w:rPr>
-        <w:t>Marie-Claire</w:t>
+        <w:t>Erwin</w:t>
       </w:r>
       <w:r>
         <w:t xml:space="preserve">, </w:t>
@@ -5587,27 +5572,6 @@
     </w:p>
     <w:p>
       <w:pPr>
-        <w:pStyle w:val="Lijstalinea"/>
-        <w:numPr>
-          <w:ilvl w:val="0"/>
-          <w:numId w:val="1"/>
-        </w:numPr>
-      </w:pPr>
-      <w:r>
-        <w:rPr>
-          <w:b/>
-        </w:rPr>
-        <w:t>Erwin</w:t>
-      </w:r>
-      <w:r>
-        <w:t xml:space="preserve">, </w:t>
-      </w:r>
-      <w:r>
-        <w:t>voor feedback op het design.</w:t>
-      </w:r>
-    </w:p>
-    <w:p>
-      <w:pPr>
         <w:rPr>
           <w:b/>
         </w:rPr>
@@ -5654,14 +5618,12 @@
         </w:rPr>
         <w:t xml:space="preserve">Een voorbeeld van de huisstijl van </w:t>
       </w:r>
-      <w:proofErr w:type="spellStart"/>
-      <w:r>
-        <w:rPr>
-          <w:b/>
-        </w:rPr>
-        <w:t>Nazcai</w:t>
-      </w:r>
-      <w:proofErr w:type="spellEnd"/>
+      <w:r>
+        <w:rPr>
+          <w:b/>
+        </w:rPr>
+        <w:t>Nazca-I</w:t>
+      </w:r>
     </w:p>
     <w:p>
       <w:pPr>
@@ -5696,21 +5658,7 @@
         <w:rPr>
           <w:b/>
         </w:rPr>
-        <w:t xml:space="preserve">Een programma waar ik het </w:t>
-      </w:r>
-      <w:proofErr w:type="spellStart"/>
-      <w:r>
-        <w:rPr>
-          <w:b/>
-        </w:rPr>
-        <w:t>framework</w:t>
-      </w:r>
-      <w:proofErr w:type="spellEnd"/>
-      <w:r>
-        <w:rPr>
-          <w:b/>
-        </w:rPr>
-        <w:t xml:space="preserve"> in realiseer (Visual Studio Enterprise 2017)</w:t>
+        <w:t>Een programma waar ik het framework in realiseer (Visual Studio Enterprise 2017)</w:t>
       </w:r>
     </w:p>
     <w:p>
@@ -5728,21 +5676,7 @@
         <w:rPr>
           <w:b/>
         </w:rPr>
-        <w:t xml:space="preserve">Een testomgeving waar ik het </w:t>
-      </w:r>
-      <w:proofErr w:type="spellStart"/>
-      <w:r>
-        <w:rPr>
-          <w:b/>
-        </w:rPr>
-        <w:t>framework</w:t>
-      </w:r>
-      <w:proofErr w:type="spellEnd"/>
-      <w:r>
-        <w:rPr>
-          <w:b/>
-        </w:rPr>
-        <w:t xml:space="preserve"> op kan draaien</w:t>
+        <w:t>Een testomgeving waar ik het framework op kan draaien</w:t>
       </w:r>
     </w:p>
     <w:p>
@@ -6241,6 +6175,205 @@
     </w:lvl>
   </w:abstractNum>
   <w:abstractNum w:abstractNumId="1" w15:restartNumberingAfterBreak="0">
+    <w:nsid w:val="12C77D04"/>
+    <w:multiLevelType w:val="hybridMultilevel"/>
+    <w:tmpl w:val="ABEAA3B0"/>
+    <w:lvl w:ilvl="0" w:tplc="0413000F">
+      <w:start w:val="1"/>
+      <w:numFmt w:val="decimal"/>
+      <w:lvlText w:val="%1."/>
+      <w:lvlJc w:val="left"/>
+      <w:pPr>
+        <w:ind w:left="720" w:hanging="360"/>
+      </w:pPr>
+    </w:lvl>
+    <w:lvl w:ilvl="1" w:tplc="04130019" w:tentative="1">
+      <w:start w:val="1"/>
+      <w:numFmt w:val="lowerLetter"/>
+      <w:lvlText w:val="%2."/>
+      <w:lvlJc w:val="left"/>
+      <w:pPr>
+        <w:ind w:left="1440" w:hanging="360"/>
+      </w:pPr>
+    </w:lvl>
+    <w:lvl w:ilvl="2" w:tplc="0413001B" w:tentative="1">
+      <w:start w:val="1"/>
+      <w:numFmt w:val="lowerRoman"/>
+      <w:lvlText w:val="%3."/>
+      <w:lvlJc w:val="right"/>
+      <w:pPr>
+        <w:ind w:left="2160" w:hanging="180"/>
+      </w:pPr>
+    </w:lvl>
+    <w:lvl w:ilvl="3" w:tplc="0413000F" w:tentative="1">
+      <w:start w:val="1"/>
+      <w:numFmt w:val="decimal"/>
+      <w:lvlText w:val="%4."/>
+      <w:lvlJc w:val="left"/>
+      <w:pPr>
+        <w:ind w:left="2880" w:hanging="360"/>
+      </w:pPr>
+    </w:lvl>
+    <w:lvl w:ilvl="4" w:tplc="04130019" w:tentative="1">
+      <w:start w:val="1"/>
+      <w:numFmt w:val="lowerLetter"/>
+      <w:lvlText w:val="%5."/>
+      <w:lvlJc w:val="left"/>
+      <w:pPr>
+        <w:ind w:left="3600" w:hanging="360"/>
+      </w:pPr>
+    </w:lvl>
+    <w:lvl w:ilvl="5" w:tplc="0413001B" w:tentative="1">
+      <w:start w:val="1"/>
+      <w:numFmt w:val="lowerRoman"/>
+      <w:lvlText w:val="%6."/>
+      <w:lvlJc w:val="right"/>
+      <w:pPr>
+        <w:ind w:left="4320" w:hanging="180"/>
+      </w:pPr>
+    </w:lvl>
+    <w:lvl w:ilvl="6" w:tplc="0413000F" w:tentative="1">
+      <w:start w:val="1"/>
+      <w:numFmt w:val="decimal"/>
+      <w:lvlText w:val="%7."/>
+      <w:lvlJc w:val="left"/>
+      <w:pPr>
+        <w:ind w:left="5040" w:hanging="360"/>
+      </w:pPr>
+    </w:lvl>
+    <w:lvl w:ilvl="7" w:tplc="04130019" w:tentative="1">
+      <w:start w:val="1"/>
+      <w:numFmt w:val="lowerLetter"/>
+      <w:lvlText w:val="%8."/>
+      <w:lvlJc w:val="left"/>
+      <w:pPr>
+        <w:ind w:left="5760" w:hanging="360"/>
+      </w:pPr>
+    </w:lvl>
+    <w:lvl w:ilvl="8" w:tplc="0413001B" w:tentative="1">
+      <w:start w:val="1"/>
+      <w:numFmt w:val="lowerRoman"/>
+      <w:lvlText w:val="%9."/>
+      <w:lvlJc w:val="right"/>
+      <w:pPr>
+        <w:ind w:left="6480" w:hanging="180"/>
+      </w:pPr>
+    </w:lvl>
+  </w:abstractNum>
+  <w:abstractNum w:abstractNumId="2" w15:restartNumberingAfterBreak="0">
+    <w:nsid w:val="18620BA6"/>
+    <w:multiLevelType w:val="hybridMultilevel"/>
+    <w:tmpl w:val="16D8AF8C"/>
+    <w:lvl w:ilvl="0" w:tplc="04130001">
+      <w:start w:val="1"/>
+      <w:numFmt w:val="bullet"/>
+      <w:lvlText w:val=""/>
+      <w:lvlJc w:val="left"/>
+      <w:pPr>
+        <w:ind w:left="720" w:hanging="360"/>
+      </w:pPr>
+      <w:rPr>
+        <w:rFonts w:ascii="Symbol" w:hAnsi="Symbol" w:hint="default"/>
+      </w:rPr>
+    </w:lvl>
+    <w:lvl w:ilvl="1" w:tplc="04130003" w:tentative="1">
+      <w:start w:val="1"/>
+      <w:numFmt w:val="bullet"/>
+      <w:lvlText w:val="o"/>
+      <w:lvlJc w:val="left"/>
+      <w:pPr>
+        <w:ind w:left="1440" w:hanging="360"/>
+      </w:pPr>
+      <w:rPr>
+        <w:rFonts w:ascii="Courier New" w:hAnsi="Courier New" w:cs="Courier New" w:hint="default"/>
+      </w:rPr>
+    </w:lvl>
+    <w:lvl w:ilvl="2" w:tplc="04130005" w:tentative="1">
+      <w:start w:val="1"/>
+      <w:numFmt w:val="bullet"/>
+      <w:lvlText w:val=""/>
+      <w:lvlJc w:val="left"/>
+      <w:pPr>
+        <w:ind w:left="2160" w:hanging="360"/>
+      </w:pPr>
+      <w:rPr>
+        <w:rFonts w:ascii="Wingdings" w:hAnsi="Wingdings" w:hint="default"/>
+      </w:rPr>
+    </w:lvl>
+    <w:lvl w:ilvl="3" w:tplc="04130001" w:tentative="1">
+      <w:start w:val="1"/>
+      <w:numFmt w:val="bullet"/>
+      <w:lvlText w:val=""/>
+      <w:lvlJc w:val="left"/>
+      <w:pPr>
+        <w:ind w:left="2880" w:hanging="360"/>
+      </w:pPr>
+      <w:rPr>
+        <w:rFonts w:ascii="Symbol" w:hAnsi="Symbol" w:hint="default"/>
+      </w:rPr>
+    </w:lvl>
+    <w:lvl w:ilvl="4" w:tplc="04130003" w:tentative="1">
+      <w:start w:val="1"/>
+      <w:numFmt w:val="bullet"/>
+      <w:lvlText w:val="o"/>
+      <w:lvlJc w:val="left"/>
+      <w:pPr>
+        <w:ind w:left="3600" w:hanging="360"/>
+      </w:pPr>
+      <w:rPr>
+        <w:rFonts w:ascii="Courier New" w:hAnsi="Courier New" w:cs="Courier New" w:hint="default"/>
+      </w:rPr>
+    </w:lvl>
+    <w:lvl w:ilvl="5" w:tplc="04130005" w:tentative="1">
+      <w:start w:val="1"/>
+      <w:numFmt w:val="bullet"/>
+      <w:lvlText w:val=""/>
+      <w:lvlJc w:val="left"/>
+      <w:pPr>
+        <w:ind w:left="4320" w:hanging="360"/>
+      </w:pPr>
+      <w:rPr>
+        <w:rFonts w:ascii="Wingdings" w:hAnsi="Wingdings" w:hint="default"/>
+      </w:rPr>
+    </w:lvl>
+    <w:lvl w:ilvl="6" w:tplc="04130001" w:tentative="1">
+      <w:start w:val="1"/>
+      <w:numFmt w:val="bullet"/>
+      <w:lvlText w:val=""/>
+      <w:lvlJc w:val="left"/>
+      <w:pPr>
+        <w:ind w:left="5040" w:hanging="360"/>
+      </w:pPr>
+      <w:rPr>
+        <w:rFonts w:ascii="Symbol" w:hAnsi="Symbol" w:hint="default"/>
+      </w:rPr>
+    </w:lvl>
+    <w:lvl w:ilvl="7" w:tplc="04130003" w:tentative="1">
+      <w:start w:val="1"/>
+      <w:numFmt w:val="bullet"/>
+      <w:lvlText w:val="o"/>
+      <w:lvlJc w:val="left"/>
+      <w:pPr>
+        <w:ind w:left="5760" w:hanging="360"/>
+      </w:pPr>
+      <w:rPr>
+        <w:rFonts w:ascii="Courier New" w:hAnsi="Courier New" w:cs="Courier New" w:hint="default"/>
+      </w:rPr>
+    </w:lvl>
+    <w:lvl w:ilvl="8" w:tplc="04130005" w:tentative="1">
+      <w:start w:val="1"/>
+      <w:numFmt w:val="bullet"/>
+      <w:lvlText w:val=""/>
+      <w:lvlJc w:val="left"/>
+      <w:pPr>
+        <w:ind w:left="6480" w:hanging="360"/>
+      </w:pPr>
+      <w:rPr>
+        <w:rFonts w:ascii="Wingdings" w:hAnsi="Wingdings" w:hint="default"/>
+      </w:rPr>
+    </w:lvl>
+  </w:abstractNum>
+  <w:abstractNum w:abstractNumId="3" w15:restartNumberingAfterBreak="0">
     <w:nsid w:val="24D95A08"/>
     <w:multiLevelType w:val="hybridMultilevel"/>
     <w:tmpl w:val="5A5CD87C"/>
@@ -6353,7 +6486,7 @@
       </w:rPr>
     </w:lvl>
   </w:abstractNum>
-  <w:abstractNum w:abstractNumId="2" w15:restartNumberingAfterBreak="0">
+  <w:abstractNum w:abstractNumId="4" w15:restartNumberingAfterBreak="0">
     <w:nsid w:val="29E45747"/>
     <w:multiLevelType w:val="hybridMultilevel"/>
     <w:tmpl w:val="9C90F00E"/>
@@ -6466,7 +6599,7 @@
       </w:rPr>
     </w:lvl>
   </w:abstractNum>
-  <w:abstractNum w:abstractNumId="3" w15:restartNumberingAfterBreak="0">
+  <w:abstractNum w:abstractNumId="5" w15:restartNumberingAfterBreak="0">
     <w:nsid w:val="33BB5CEC"/>
     <w:multiLevelType w:val="hybridMultilevel"/>
     <w:tmpl w:val="08BC5DD6"/>
@@ -6579,7 +6712,7 @@
       </w:rPr>
     </w:lvl>
   </w:abstractNum>
-  <w:abstractNum w:abstractNumId="4" w15:restartNumberingAfterBreak="0">
+  <w:abstractNum w:abstractNumId="6" w15:restartNumberingAfterBreak="0">
     <w:nsid w:val="429F20F9"/>
     <w:multiLevelType w:val="hybridMultilevel"/>
     <w:tmpl w:val="2B70B268"/>
@@ -6692,7 +6825,7 @@
       </w:rPr>
     </w:lvl>
   </w:abstractNum>
-  <w:abstractNum w:abstractNumId="5" w15:restartNumberingAfterBreak="0">
+  <w:abstractNum w:abstractNumId="7" w15:restartNumberingAfterBreak="0">
     <w:nsid w:val="42C66FEF"/>
     <w:multiLevelType w:val="hybridMultilevel"/>
     <w:tmpl w:val="73E20826"/>
@@ -6805,7 +6938,7 @@
       </w:rPr>
     </w:lvl>
   </w:abstractNum>
-  <w:abstractNum w:abstractNumId="6" w15:restartNumberingAfterBreak="0">
+  <w:abstractNum w:abstractNumId="8" w15:restartNumberingAfterBreak="0">
     <w:nsid w:val="492E2D00"/>
     <w:multiLevelType w:val="hybridMultilevel"/>
     <w:tmpl w:val="3A3688FC"/>
@@ -6918,7 +7051,7 @@
       </w:rPr>
     </w:lvl>
   </w:abstractNum>
-  <w:abstractNum w:abstractNumId="7" w15:restartNumberingAfterBreak="0">
+  <w:abstractNum w:abstractNumId="9" w15:restartNumberingAfterBreak="0">
     <w:nsid w:val="520E29E2"/>
     <w:multiLevelType w:val="hybridMultilevel"/>
     <w:tmpl w:val="9B602B92"/>
@@ -7031,7 +7164,7 @@
       </w:rPr>
     </w:lvl>
   </w:abstractNum>
-  <w:abstractNum w:abstractNumId="8" w15:restartNumberingAfterBreak="0">
+  <w:abstractNum w:abstractNumId="10" w15:restartNumberingAfterBreak="0">
     <w:nsid w:val="55DD4962"/>
     <w:multiLevelType w:val="hybridMultilevel"/>
     <w:tmpl w:val="EC76ECE0"/>
@@ -7144,7 +7277,7 @@
       </w:rPr>
     </w:lvl>
   </w:abstractNum>
-  <w:abstractNum w:abstractNumId="9" w15:restartNumberingAfterBreak="0">
+  <w:abstractNum w:abstractNumId="11" w15:restartNumberingAfterBreak="0">
     <w:nsid w:val="5F5E5215"/>
     <w:multiLevelType w:val="hybridMultilevel"/>
     <w:tmpl w:val="614E4CE2"/>
@@ -7257,7 +7390,7 @@
       </w:rPr>
     </w:lvl>
   </w:abstractNum>
-  <w:abstractNum w:abstractNumId="10" w15:restartNumberingAfterBreak="0">
+  <w:abstractNum w:abstractNumId="12" w15:restartNumberingAfterBreak="0">
     <w:nsid w:val="70C50116"/>
     <w:multiLevelType w:val="hybridMultilevel"/>
     <w:tmpl w:val="BC98A20E"/>
@@ -7370,7 +7503,7 @@
       </w:rPr>
     </w:lvl>
   </w:abstractNum>
-  <w:abstractNum w:abstractNumId="11" w15:restartNumberingAfterBreak="0">
+  <w:abstractNum w:abstractNumId="13" w15:restartNumberingAfterBreak="0">
     <w:nsid w:val="73472A80"/>
     <w:multiLevelType w:val="hybridMultilevel"/>
     <w:tmpl w:val="5860E98E"/>
@@ -7484,40 +7617,46 @@
     </w:lvl>
   </w:abstractNum>
   <w:num w:numId="1">
-    <w:abstractNumId w:val="9"/>
+    <w:abstractNumId w:val="11"/>
   </w:num>
   <w:num w:numId="2">
-    <w:abstractNumId w:val="3"/>
+    <w:abstractNumId w:val="5"/>
   </w:num>
   <w:num w:numId="3">
-    <w:abstractNumId w:val="10"/>
+    <w:abstractNumId w:val="12"/>
   </w:num>
   <w:num w:numId="4">
-    <w:abstractNumId w:val="4"/>
+    <w:abstractNumId w:val="6"/>
   </w:num>
   <w:num w:numId="5">
     <w:abstractNumId w:val="0"/>
   </w:num>
   <w:num w:numId="6">
+    <w:abstractNumId w:val="4"/>
+  </w:num>
+  <w:num w:numId="7">
+    <w:abstractNumId w:val="9"/>
+  </w:num>
+  <w:num w:numId="8">
+    <w:abstractNumId w:val="10"/>
+  </w:num>
+  <w:num w:numId="9">
+    <w:abstractNumId w:val="3"/>
+  </w:num>
+  <w:num w:numId="10">
+    <w:abstractNumId w:val="13"/>
+  </w:num>
+  <w:num w:numId="11">
+    <w:abstractNumId w:val="8"/>
+  </w:num>
+  <w:num w:numId="12">
+    <w:abstractNumId w:val="7"/>
+  </w:num>
+  <w:num w:numId="13">
     <w:abstractNumId w:val="2"/>
   </w:num>
-  <w:num w:numId="7">
-    <w:abstractNumId w:val="7"/>
-  </w:num>
-  <w:num w:numId="8">
-    <w:abstractNumId w:val="8"/>
-  </w:num>
-  <w:num w:numId="9">
+  <w:num w:numId="14">
     <w:abstractNumId w:val="1"/>
-  </w:num>
-  <w:num w:numId="10">
-    <w:abstractNumId w:val="11"/>
-  </w:num>
-  <w:num w:numId="11">
-    <w:abstractNumId w:val="6"/>
-  </w:num>
-  <w:num w:numId="12">
-    <w:abstractNumId w:val="5"/>
   </w:num>
 </w:numbering>
 </file>
@@ -8473,7 +8612,7 @@
 </file>
 
 <file path=customXml/itemProps1.xml><?xml version="1.0" encoding="utf-8"?>
-<ds:datastoreItem xmlns:ds="http://schemas.openxmlformats.org/officeDocument/2006/customXml" ds:itemID="{63C017DA-AAFC-40F2-861D-5C4C68D77FCD}">
+<ds:datastoreItem xmlns:ds="http://schemas.openxmlformats.org/officeDocument/2006/customXml" ds:itemID="{63D0069C-4EF2-4F4B-9A75-5E673C086BEE}">
   <ds:schemaRefs>
     <ds:schemaRef ds:uri="http://schemas.openxmlformats.org/officeDocument/2006/bibliography"/>
   </ds:schemaRefs>

</xml_diff>